<commit_message>
update 1-3 test from test plan
</commit_message>
<xml_diff>
--- a/Documents/Test Plan -Work in progress!/Test Plan Second.docx
+++ b/Documents/Test Plan -Work in progress!/Test Plan Second.docx
@@ -1,6 +1,6 @@
 
 <file path=word/document.xml><?xml version="1.0" encoding="utf-8"?>
-<w:document xmlns:wpc="http://schemas.microsoft.com/office/word/2010/wordprocessingCanvas" xmlns:mc="http://schemas.openxmlformats.org/markup-compatibility/2006" xmlns:o="urn:schemas-microsoft-com:office:office" xmlns:r="http://schemas.openxmlformats.org/officeDocument/2006/relationships" xmlns:m="http://schemas.openxmlformats.org/officeDocument/2006/math" xmlns:v="urn:schemas-microsoft-com:vml" xmlns:wp14="http://schemas.microsoft.com/office/word/2010/wordprocessingDrawing" xmlns:wp="http://schemas.openxmlformats.org/drawingml/2006/wordprocessingDrawing" xmlns:w10="urn:schemas-microsoft-com:office:word" xmlns:w="http://schemas.openxmlformats.org/wordprocessingml/2006/main" xmlns:w14="http://schemas.microsoft.com/office/word/2010/wordml" xmlns:w15="http://schemas.microsoft.com/office/word/2012/wordml" xmlns:wpg="http://schemas.microsoft.com/office/word/2010/wordprocessingGroup" xmlns:wpi="http://schemas.microsoft.com/office/word/2010/wordprocessingInk" xmlns:wne="http://schemas.microsoft.com/office/word/2006/wordml" xmlns:wps="http://schemas.microsoft.com/office/word/2010/wordprocessingShape" mc:Ignorable="w14 w15 wp14">
+<w:document xmlns:wpc="http://schemas.microsoft.com/office/word/2010/wordprocessingCanvas" xmlns:cx="http://schemas.microsoft.com/office/drawing/2014/chartex" xmlns:cx1="http://schemas.microsoft.com/office/drawing/2015/9/8/chartex" xmlns:cx2="http://schemas.microsoft.com/office/drawing/2015/10/21/chartex" xmlns:mc="http://schemas.openxmlformats.org/markup-compatibility/2006" xmlns:o="urn:schemas-microsoft-com:office:office" xmlns:r="http://schemas.openxmlformats.org/officeDocument/2006/relationships" xmlns:m="http://schemas.openxmlformats.org/officeDocument/2006/math" xmlns:v="urn:schemas-microsoft-com:vml" xmlns:wp14="http://schemas.microsoft.com/office/word/2010/wordprocessingDrawing" xmlns:wp="http://schemas.openxmlformats.org/drawingml/2006/wordprocessingDrawing" xmlns:w10="urn:schemas-microsoft-com:office:word" xmlns:w="http://schemas.openxmlformats.org/wordprocessingml/2006/main" xmlns:w14="http://schemas.microsoft.com/office/word/2010/wordml" xmlns:w15="http://schemas.microsoft.com/office/word/2012/wordml" xmlns:w16se="http://schemas.microsoft.com/office/word/2015/wordml/symex" xmlns:wpg="http://schemas.microsoft.com/office/word/2010/wordprocessingGroup" xmlns:wpi="http://schemas.microsoft.com/office/word/2010/wordprocessingInk" xmlns:wne="http://schemas.microsoft.com/office/word/2006/wordml" xmlns:wps="http://schemas.microsoft.com/office/word/2010/wordprocessingShape" mc:Ignorable="w14 w15 w16se wp14">
   <w:body>
     <w:sdt>
       <w:sdtPr>
@@ -23,7 +23,7 @@
           <w:r>
             <w:rPr>
               <w:noProof/>
-              <w:lang w:val="en-GB" w:eastAsia="en-GB"/>
+              <w:lang w:val="en-GB" w:eastAsia="zh-CN"/>
             </w:rPr>
             <w:drawing>
               <wp:inline distT="0" distB="0" distL="0" distR="0" wp14:anchorId="0ABE2E43" wp14:editId="3D016A3A">
@@ -176,7 +176,7 @@
           <w:r>
             <w:rPr>
               <w:noProof/>
-              <w:lang w:val="en-GB" w:eastAsia="en-GB"/>
+              <w:lang w:val="en-GB" w:eastAsia="zh-CN"/>
             </w:rPr>
             <w:drawing>
               <wp:inline distT="0" distB="0" distL="0" distR="0" wp14:anchorId="7A54FB26" wp14:editId="2933D6F8">
@@ -236,7 +236,7 @@
           <w:r>
             <w:rPr>
               <w:noProof/>
-              <w:lang w:val="en-GB" w:eastAsia="en-GB"/>
+              <w:lang w:val="en-GB"/>
             </w:rPr>
             <mc:AlternateContent>
               <mc:Choice Requires="wps">
@@ -1371,8 +1371,6 @@
                   </w:rPr>
                   <w:tab/>
                 </w:r>
-                <w:bookmarkStart w:id="0" w:name="_GoBack"/>
-                <w:bookmarkEnd w:id="0"/>
                 <w:r>
                   <w:rPr>
                     <w:noProof/>
@@ -4222,7 +4220,7 @@
               <w:b/>
             </w:rPr>
           </w:pPr>
-          <w:bookmarkStart w:id="1" w:name="_Toc446009893"/>
+          <w:bookmarkStart w:id="0" w:name="_Toc446009893"/>
           <w:r>
             <w:rPr>
               <w:rFonts w:asciiTheme="minorHAnsi" w:hAnsiTheme="minorHAnsi"/>
@@ -4231,7 +4229,7 @@
             <w:lastRenderedPageBreak/>
             <w:t>Introduction</w:t>
           </w:r>
-          <w:bookmarkEnd w:id="1"/>
+          <w:bookmarkEnd w:id="0"/>
         </w:p>
         <w:p>
           <w:pPr>
@@ -4248,7 +4246,7 @@
               <w:b/>
             </w:rPr>
           </w:pPr>
-          <w:bookmarkStart w:id="2" w:name="_Toc446009894"/>
+          <w:bookmarkStart w:id="1" w:name="_Toc446009894"/>
           <w:r>
             <w:rPr>
               <w:rFonts w:asciiTheme="minorHAnsi" w:hAnsiTheme="minorHAnsi"/>
@@ -4256,7 +4254,7 @@
             </w:rPr>
             <w:t>Purpose</w:t>
           </w:r>
-          <w:bookmarkEnd w:id="2"/>
+          <w:bookmarkEnd w:id="1"/>
         </w:p>
         <w:p>
           <w:pPr>
@@ -4304,7 +4302,7 @@
               <w:b/>
             </w:rPr>
           </w:pPr>
-          <w:bookmarkStart w:id="3" w:name="_Toc446009895"/>
+          <w:bookmarkStart w:id="2" w:name="_Toc446009895"/>
           <w:r>
             <w:rPr>
               <w:rFonts w:asciiTheme="minorHAnsi" w:hAnsiTheme="minorHAnsi"/>
@@ -4312,7 +4310,7 @@
             </w:rPr>
             <w:t>Project Overview</w:t>
           </w:r>
-          <w:bookmarkEnd w:id="3"/>
+          <w:bookmarkEnd w:id="2"/>
         </w:p>
         <w:p>
           <w:pPr>
@@ -4394,7 +4392,7 @@
               <w:b/>
             </w:rPr>
           </w:pPr>
-          <w:bookmarkStart w:id="4" w:name="_Toc446009896"/>
+          <w:bookmarkStart w:id="3" w:name="_Toc446009896"/>
           <w:r>
             <w:rPr>
               <w:rFonts w:asciiTheme="minorHAnsi" w:hAnsiTheme="minorHAnsi"/>
@@ -4402,7 +4400,7 @@
             </w:rPr>
             <w:t>Test Strategy</w:t>
           </w:r>
-          <w:bookmarkEnd w:id="4"/>
+          <w:bookmarkEnd w:id="3"/>
         </w:p>
         <w:p>
           <w:pPr>
@@ -4418,7 +4416,7 @@
               <w:b/>
             </w:rPr>
           </w:pPr>
-          <w:bookmarkStart w:id="5" w:name="_Toc446009897"/>
+          <w:bookmarkStart w:id="4" w:name="_Toc446009897"/>
           <w:r>
             <w:rPr>
               <w:rFonts w:asciiTheme="minorHAnsi" w:hAnsiTheme="minorHAnsi"/>
@@ -4426,7 +4424,7 @@
             </w:rPr>
             <w:t>Test objectives</w:t>
           </w:r>
-          <w:bookmarkEnd w:id="5"/>
+          <w:bookmarkEnd w:id="4"/>
         </w:p>
         <w:p>
           <w:pPr>
@@ -4452,7 +4450,7 @@
               <w:b/>
             </w:rPr>
           </w:pPr>
-          <w:bookmarkStart w:id="6" w:name="_Toc446009898"/>
+          <w:bookmarkStart w:id="5" w:name="_Toc446009898"/>
           <w:r>
             <w:rPr>
               <w:rFonts w:asciiTheme="minorHAnsi" w:hAnsiTheme="minorHAnsi"/>
@@ -4460,7 +4458,7 @@
             </w:rPr>
             <w:t>Test Principles</w:t>
           </w:r>
-          <w:bookmarkEnd w:id="6"/>
+          <w:bookmarkEnd w:id="5"/>
         </w:p>
         <w:p>
           <w:pPr>
@@ -4532,7 +4530,7 @@
               <w:b/>
             </w:rPr>
           </w:pPr>
-          <w:bookmarkStart w:id="7" w:name="_Toc446009899"/>
+          <w:bookmarkStart w:id="6" w:name="_Toc446009899"/>
           <w:r>
             <w:rPr>
               <w:rFonts w:asciiTheme="minorHAnsi" w:hAnsiTheme="minorHAnsi"/>
@@ -4540,7 +4538,7 @@
             </w:rPr>
             <w:t>Functional Test</w:t>
           </w:r>
-          <w:bookmarkEnd w:id="7"/>
+          <w:bookmarkEnd w:id="6"/>
         </w:p>
         <w:p>
           <w:pPr>
@@ -4608,7 +4606,7 @@
           <w:b/>
         </w:rPr>
       </w:pPr>
-      <w:bookmarkStart w:id="8" w:name="_Toc446009900"/>
+      <w:bookmarkStart w:id="7" w:name="_Toc446009900"/>
       <w:r>
         <w:rPr>
           <w:rFonts w:asciiTheme="minorHAnsi" w:hAnsiTheme="minorHAnsi"/>
@@ -4617,7 +4615,7 @@
         <w:lastRenderedPageBreak/>
         <w:t>Select a crossing to place</w:t>
       </w:r>
-      <w:bookmarkEnd w:id="8"/>
+      <w:bookmarkEnd w:id="7"/>
     </w:p>
     <w:p>
       <w:pPr>
@@ -4780,7 +4778,6 @@
         <w:tc>
           <w:tcPr>
             <w:tcW w:w="1633" w:type="dxa"/>
-            <w:vMerge w:val="restart"/>
           </w:tcPr>
           <w:p>
             <w:pPr>
@@ -4845,20 +4842,25 @@
               <w:rPr>
                 <w:sz w:val="22"/>
               </w:rPr>
-              <w:t xml:space="preserve"> </w:t>
-            </w:r>
-            <w:r>
-              <w:rPr>
-                <w:rFonts w:hint="eastAsia"/>
-                <w:sz w:val="22"/>
-              </w:rPr>
-              <w:t>or</w:t>
-            </w:r>
-            <w:r>
-              <w:rPr>
-                <w:sz w:val="22"/>
-              </w:rPr>
-              <w:t xml:space="preserve"> type 2.</w:t>
+              <w:t>,</w:t>
+            </w:r>
+            <w:r>
+              <w:rPr>
+                <w:sz w:val="22"/>
+              </w:rPr>
+              <w:t xml:space="preserve"> type 2</w:t>
+            </w:r>
+            <w:r>
+              <w:rPr>
+                <w:sz w:val="22"/>
+              </w:rPr>
+              <w:t xml:space="preserve"> or type 3</w:t>
+            </w:r>
+            <w:r>
+              <w:rPr>
+                <w:sz w:val="22"/>
+              </w:rPr>
+              <w:t>.</w:t>
             </w:r>
           </w:p>
         </w:tc>
@@ -4892,6 +4894,140 @@
                 <w:sz w:val="22"/>
               </w:rPr>
             </w:pPr>
+          </w:p>
+        </w:tc>
+      </w:tr>
+    </w:tbl>
+    <w:p>
+      <w:pPr>
+        <w:spacing w:after="0"/>
+        <w:ind w:left="1440"/>
+        <w:rPr>
+          <w:b/>
+        </w:rPr>
+      </w:pPr>
+    </w:p>
+    <w:p>
+      <w:pPr>
+        <w:spacing w:after="0"/>
+        <w:ind w:left="1440"/>
+        <w:rPr>
+          <w:b/>
+        </w:rPr>
+      </w:pPr>
+      <w:r>
+        <w:rPr>
+          <w:b/>
+        </w:rPr>
+        <w:t xml:space="preserve">Pre-condition: </w:t>
+      </w:r>
+      <w:r>
+        <w:t>Simulation is not running.</w:t>
+      </w:r>
+    </w:p>
+    <w:tbl>
+      <w:tblPr>
+        <w:tblStyle w:val="TableGrid"/>
+        <w:tblW w:w="8785" w:type="dxa"/>
+        <w:tblInd w:w="846" w:type="dxa"/>
+        <w:tblLook w:val="04A0" w:firstRow="1" w:lastRow="0" w:firstColumn="1" w:lastColumn="0" w:noHBand="0" w:noVBand="1"/>
+      </w:tblPr>
+      <w:tblGrid>
+        <w:gridCol w:w="1633"/>
+        <w:gridCol w:w="3033"/>
+        <w:gridCol w:w="2772"/>
+        <w:gridCol w:w="1347"/>
+      </w:tblGrid>
+      <w:tr>
+        <w:trPr>
+          <w:trHeight w:val="399"/>
+        </w:trPr>
+        <w:tc>
+          <w:tcPr>
+            <w:tcW w:w="1633" w:type="dxa"/>
+            <w:vAlign w:val="center"/>
+          </w:tcPr>
+          <w:p>
+            <w:pPr>
+              <w:spacing w:after="120"/>
+              <w:rPr>
+                <w:b/>
+                <w:sz w:val="22"/>
+              </w:rPr>
+            </w:pPr>
+            <w:r>
+              <w:rPr>
+                <w:b/>
+                <w:sz w:val="22"/>
+              </w:rPr>
+              <w:t>Test Case</w:t>
+            </w:r>
+          </w:p>
+        </w:tc>
+        <w:tc>
+          <w:tcPr>
+            <w:tcW w:w="3033" w:type="dxa"/>
+            <w:vAlign w:val="center"/>
+          </w:tcPr>
+          <w:p>
+            <w:pPr>
+              <w:spacing w:after="120"/>
+              <w:rPr>
+                <w:b/>
+                <w:sz w:val="22"/>
+              </w:rPr>
+            </w:pPr>
+            <w:r>
+              <w:rPr>
+                <w:b/>
+                <w:sz w:val="22"/>
+              </w:rPr>
+              <w:t>Method</w:t>
+            </w:r>
+          </w:p>
+        </w:tc>
+        <w:tc>
+          <w:tcPr>
+            <w:tcW w:w="2772" w:type="dxa"/>
+            <w:vAlign w:val="center"/>
+          </w:tcPr>
+          <w:p>
+            <w:pPr>
+              <w:spacing w:after="120"/>
+              <w:rPr>
+                <w:b/>
+                <w:sz w:val="22"/>
+              </w:rPr>
+            </w:pPr>
+            <w:r>
+              <w:rPr>
+                <w:b/>
+                <w:sz w:val="22"/>
+              </w:rPr>
+              <w:t>Expected result</w:t>
+            </w:r>
+          </w:p>
+        </w:tc>
+        <w:tc>
+          <w:tcPr>
+            <w:tcW w:w="1347" w:type="dxa"/>
+            <w:vAlign w:val="center"/>
+          </w:tcPr>
+          <w:p>
+            <w:pPr>
+              <w:spacing w:after="120"/>
+              <w:rPr>
+                <w:b/>
+                <w:sz w:val="22"/>
+              </w:rPr>
+            </w:pPr>
+            <w:r>
+              <w:rPr>
+                <w:b/>
+                <w:sz w:val="22"/>
+              </w:rPr>
+              <w:t>Result</w:t>
+            </w:r>
           </w:p>
         </w:tc>
       </w:tr>
@@ -4902,15 +5038,21 @@
         <w:tc>
           <w:tcPr>
             <w:tcW w:w="1633" w:type="dxa"/>
-            <w:vMerge/>
-          </w:tcPr>
-          <w:p>
-            <w:pPr>
-              <w:spacing w:after="120"/>
-              <w:rPr>
-                <w:sz w:val="22"/>
-              </w:rPr>
-            </w:pPr>
+          </w:tcPr>
+          <w:p>
+            <w:pPr>
+              <w:spacing w:after="120"/>
+              <w:rPr>
+                <w:b/>
+                <w:sz w:val="22"/>
+              </w:rPr>
+            </w:pPr>
+            <w:r>
+              <w:rPr>
+                <w:sz w:val="22"/>
+              </w:rPr>
+              <w:t>Select a crossing to place.</w:t>
+            </w:r>
           </w:p>
         </w:tc>
         <w:tc>
@@ -4985,17 +5127,7 @@
         </w:tc>
       </w:tr>
     </w:tbl>
-    <w:p>
-      <w:pPr>
-        <w:pStyle w:val="Heading3"/>
-        <w:spacing w:after="120"/>
-        <w:ind w:left="1224"/>
-        <w:rPr>
-          <w:rFonts w:asciiTheme="minorHAnsi" w:hAnsiTheme="minorHAnsi"/>
-          <w:b/>
-        </w:rPr>
-      </w:pPr>
-    </w:p>
+    <w:p/>
     <w:p>
       <w:pPr>
         <w:pStyle w:val="Heading3"/>
@@ -5010,7 +5142,7 @@
           <w:b/>
         </w:rPr>
       </w:pPr>
-      <w:bookmarkStart w:id="9" w:name="_Toc446009901"/>
+      <w:bookmarkStart w:id="8" w:name="_Toc446009901"/>
       <w:r>
         <w:rPr>
           <w:rFonts w:asciiTheme="minorHAnsi" w:hAnsiTheme="minorHAnsi"/>
@@ -5018,7 +5150,7 @@
         </w:rPr>
         <w:t>Place a crossing</w:t>
       </w:r>
-      <w:bookmarkEnd w:id="9"/>
+      <w:bookmarkEnd w:id="8"/>
     </w:p>
     <w:p>
       <w:pPr>
@@ -5063,7 +5195,13 @@
         <w:t xml:space="preserve">Pre-condition: </w:t>
       </w:r>
       <w:r>
-        <w:t>Simulation is not running.</w:t>
+        <w:t>Simulation is not running and</w:t>
+      </w:r>
+      <w:r>
+        <w:t xml:space="preserve"> user just finishes selecting type 1</w:t>
+      </w:r>
+      <w:r>
+        <w:t>.</w:t>
       </w:r>
     </w:p>
     <w:tbl>
@@ -5173,7 +5311,6 @@
         <w:tc>
           <w:tcPr>
             <w:tcW w:w="1276" w:type="dxa"/>
-            <w:vMerge w:val="restart"/>
           </w:tcPr>
           <w:p>
             <w:pPr>
@@ -5232,7 +5369,39 @@
               <w:rPr>
                 <w:sz w:val="22"/>
               </w:rPr>
-              <w:t>User positions mouse over a grid slot.</w:t>
+              <w:t xml:space="preserve">User positions mouse over </w:t>
+            </w:r>
+            <w:proofErr w:type="gramStart"/>
+            <w:r>
+              <w:rPr>
+                <w:sz w:val="22"/>
+              </w:rPr>
+              <w:t xml:space="preserve">the </w:t>
+            </w:r>
+            <w:r>
+              <w:rPr>
+                <w:sz w:val="22"/>
+              </w:rPr>
+              <w:t xml:space="preserve"> </w:t>
+            </w:r>
+            <w:r>
+              <w:rPr>
+                <w:sz w:val="22"/>
+              </w:rPr>
+              <w:t>1</w:t>
+            </w:r>
+            <w:proofErr w:type="gramEnd"/>
+            <w:r>
+              <w:rPr>
+                <w:sz w:val="22"/>
+              </w:rPr>
+              <w:t xml:space="preserve">*1 </w:t>
+            </w:r>
+            <w:r>
+              <w:rPr>
+                <w:sz w:val="22"/>
+              </w:rPr>
+              <w:t>slot.</w:t>
             </w:r>
           </w:p>
           <w:p>
@@ -5271,7 +5440,31 @@
               <w:rPr>
                 <w:sz w:val="22"/>
               </w:rPr>
-              <w:t>System changes the specified grid slot to be with the specified crossing type.</w:t>
+              <w:t xml:space="preserve">System changes the </w:t>
+            </w:r>
+            <w:r>
+              <w:rPr>
+                <w:sz w:val="22"/>
+              </w:rPr>
+              <w:t>1*1</w:t>
+            </w:r>
+            <w:r>
+              <w:rPr>
+                <w:sz w:val="22"/>
+              </w:rPr>
+              <w:t xml:space="preserve"> grid slot to be with the </w:t>
+            </w:r>
+            <w:r>
+              <w:rPr>
+                <w:sz w:val="22"/>
+              </w:rPr>
+              <w:t>type 1 crossing</w:t>
+            </w:r>
+            <w:r>
+              <w:rPr>
+                <w:sz w:val="22"/>
+              </w:rPr>
+              <w:t>.</w:t>
             </w:r>
           </w:p>
         </w:tc>
@@ -5286,6 +5479,135 @@
                 <w:sz w:val="22"/>
               </w:rPr>
             </w:pPr>
+          </w:p>
+        </w:tc>
+      </w:tr>
+    </w:tbl>
+    <w:p/>
+    <w:p>
+      <w:pPr>
+        <w:spacing w:after="0"/>
+        <w:ind w:left="1440"/>
+        <w:rPr>
+          <w:b/>
+        </w:rPr>
+      </w:pPr>
+      <w:r>
+        <w:rPr>
+          <w:b/>
+        </w:rPr>
+        <w:t xml:space="preserve">Pre-condition: </w:t>
+      </w:r>
+      <w:r>
+        <w:t xml:space="preserve">Simulation is not </w:t>
+      </w:r>
+      <w:r>
+        <w:t>running and</w:t>
+      </w:r>
+      <w:r>
+        <w:t xml:space="preserve"> user just finishes selecting </w:t>
+      </w:r>
+      <w:r>
+        <w:t>type 1 crossing.</w:t>
+      </w:r>
+    </w:p>
+    <w:tbl>
+      <w:tblPr>
+        <w:tblStyle w:val="TableGrid"/>
+        <w:tblW w:w="8788" w:type="dxa"/>
+        <w:tblInd w:w="846" w:type="dxa"/>
+        <w:tblLook w:val="04A0" w:firstRow="1" w:lastRow="0" w:firstColumn="1" w:lastColumn="0" w:noHBand="0" w:noVBand="1"/>
+      </w:tblPr>
+      <w:tblGrid>
+        <w:gridCol w:w="1276"/>
+        <w:gridCol w:w="2221"/>
+        <w:gridCol w:w="2315"/>
+        <w:gridCol w:w="2976"/>
+      </w:tblGrid>
+      <w:tr>
+        <w:tc>
+          <w:tcPr>
+            <w:tcW w:w="1276" w:type="dxa"/>
+          </w:tcPr>
+          <w:p>
+            <w:pPr>
+              <w:spacing w:after="120"/>
+              <w:rPr>
+                <w:b/>
+                <w:sz w:val="22"/>
+              </w:rPr>
+            </w:pPr>
+            <w:r>
+              <w:rPr>
+                <w:b/>
+                <w:sz w:val="22"/>
+              </w:rPr>
+              <w:t>Test Case</w:t>
+            </w:r>
+          </w:p>
+        </w:tc>
+        <w:tc>
+          <w:tcPr>
+            <w:tcW w:w="2221" w:type="dxa"/>
+            <w:vAlign w:val="center"/>
+          </w:tcPr>
+          <w:p>
+            <w:pPr>
+              <w:spacing w:after="120"/>
+              <w:rPr>
+                <w:b/>
+                <w:sz w:val="22"/>
+              </w:rPr>
+            </w:pPr>
+            <w:r>
+              <w:rPr>
+                <w:b/>
+                <w:sz w:val="22"/>
+              </w:rPr>
+              <w:t>Method</w:t>
+            </w:r>
+          </w:p>
+        </w:tc>
+        <w:tc>
+          <w:tcPr>
+            <w:tcW w:w="2315" w:type="dxa"/>
+          </w:tcPr>
+          <w:p>
+            <w:pPr>
+              <w:spacing w:after="120"/>
+              <w:rPr>
+                <w:b/>
+                <w:sz w:val="22"/>
+              </w:rPr>
+            </w:pPr>
+            <w:r>
+              <w:rPr>
+                <w:b/>
+                <w:sz w:val="22"/>
+              </w:rPr>
+              <w:t>Expected result</w:t>
+            </w:r>
+          </w:p>
+        </w:tc>
+        <w:tc>
+          <w:tcPr>
+            <w:tcW w:w="2976" w:type="dxa"/>
+          </w:tcPr>
+          <w:p>
+            <w:pPr>
+              <w:spacing w:after="120"/>
+              <w:rPr>
+                <w:b/>
+                <w:sz w:val="22"/>
+              </w:rPr>
+            </w:pPr>
+            <w:r>
+              <w:rPr>
+                <w:b/>
+                <w:sz w:val="22"/>
+              </w:rPr>
+              <w:t>Result</w:t>
+            </w:r>
           </w:p>
         </w:tc>
       </w:tr>
@@ -5296,15 +5618,20 @@
         <w:tc>
           <w:tcPr>
             <w:tcW w:w="1276" w:type="dxa"/>
-            <w:vMerge/>
-          </w:tcPr>
-          <w:p>
-            <w:pPr>
-              <w:spacing w:after="120"/>
-              <w:rPr>
-                <w:sz w:val="22"/>
-              </w:rPr>
-            </w:pPr>
+          </w:tcPr>
+          <w:p>
+            <w:pPr>
+              <w:spacing w:after="120"/>
+              <w:rPr>
+                <w:sz w:val="22"/>
+              </w:rPr>
+            </w:pPr>
+            <w:r>
+              <w:rPr>
+                <w:sz w:val="22"/>
+              </w:rPr>
+              <w:t>Place the selected crossing.</w:t>
+            </w:r>
           </w:p>
         </w:tc>
         <w:tc>
@@ -5317,7 +5644,7 @@
               <w:pStyle w:val="ListParagraph"/>
               <w:numPr>
                 <w:ilvl w:val="0"/>
-                <w:numId w:val="37"/>
+                <w:numId w:val="56"/>
               </w:numPr>
               <w:spacing w:after="120"/>
               <w:contextualSpacing w:val="0"/>
@@ -5337,7 +5664,7 @@
               <w:pStyle w:val="ListParagraph"/>
               <w:numPr>
                 <w:ilvl w:val="0"/>
-                <w:numId w:val="37"/>
+                <w:numId w:val="56"/>
               </w:numPr>
               <w:spacing w:after="120"/>
               <w:contextualSpacing w:val="0"/>
@@ -5357,7 +5684,7 @@
               <w:pStyle w:val="ListParagraph"/>
               <w:numPr>
                 <w:ilvl w:val="0"/>
-                <w:numId w:val="37"/>
+                <w:numId w:val="56"/>
               </w:numPr>
               <w:spacing w:after="120"/>
               <w:contextualSpacing w:val="0"/>
@@ -5388,7 +5715,32 @@
               <w:rPr>
                 <w:sz w:val="22"/>
               </w:rPr>
-              <w:t>User is still on the mode to place a crossing, nothing changed.</w:t>
+              <w:t xml:space="preserve">User is still on the mode to place </w:t>
+            </w:r>
+            <w:r>
+              <w:rPr>
+                <w:rFonts w:hint="eastAsia"/>
+                <w:sz w:val="22"/>
+              </w:rPr>
+              <w:t>the</w:t>
+            </w:r>
+            <w:r>
+              <w:rPr>
+                <w:sz w:val="22"/>
+              </w:rPr>
+              <w:t xml:space="preserve"> </w:t>
+            </w:r>
+            <w:r>
+              <w:rPr>
+                <w:sz w:val="22"/>
+              </w:rPr>
+              <w:t xml:space="preserve">type 1 </w:t>
+            </w:r>
+            <w:r>
+              <w:rPr>
+                <w:sz w:val="22"/>
+              </w:rPr>
+              <w:t>crossing, nothing changed.</w:t>
             </w:r>
           </w:p>
         </w:tc>
@@ -5403,6 +5755,140 @@
                 <w:sz w:val="22"/>
               </w:rPr>
             </w:pPr>
+          </w:p>
+        </w:tc>
+      </w:tr>
+    </w:tbl>
+    <w:p>
+      <w:pPr>
+        <w:spacing w:after="0"/>
+        <w:ind w:left="1440"/>
+        <w:rPr>
+          <w:b/>
+        </w:rPr>
+      </w:pPr>
+    </w:p>
+    <w:p>
+      <w:pPr>
+        <w:spacing w:after="0"/>
+        <w:ind w:left="1440"/>
+        <w:rPr>
+          <w:b/>
+        </w:rPr>
+      </w:pPr>
+      <w:r>
+        <w:rPr>
+          <w:b/>
+        </w:rPr>
+        <w:t xml:space="preserve">Pre-condition: </w:t>
+      </w:r>
+      <w:r>
+        <w:t xml:space="preserve">Simulation is not running, </w:t>
+      </w:r>
+      <w:r>
+        <w:t>user jus</w:t>
+      </w:r>
+      <w:r>
+        <w:t>t finishes selecting a crossing and the 1*1 slot has type 2 crossing.</w:t>
+      </w:r>
+    </w:p>
+    <w:tbl>
+      <w:tblPr>
+        <w:tblStyle w:val="TableGrid"/>
+        <w:tblW w:w="8788" w:type="dxa"/>
+        <w:tblInd w:w="846" w:type="dxa"/>
+        <w:tblLook w:val="04A0" w:firstRow="1" w:lastRow="0" w:firstColumn="1" w:lastColumn="0" w:noHBand="0" w:noVBand="1"/>
+      </w:tblPr>
+      <w:tblGrid>
+        <w:gridCol w:w="1276"/>
+        <w:gridCol w:w="2221"/>
+        <w:gridCol w:w="2315"/>
+        <w:gridCol w:w="2976"/>
+      </w:tblGrid>
+      <w:tr>
+        <w:tc>
+          <w:tcPr>
+            <w:tcW w:w="1276" w:type="dxa"/>
+          </w:tcPr>
+          <w:p>
+            <w:pPr>
+              <w:spacing w:after="120"/>
+              <w:rPr>
+                <w:b/>
+                <w:sz w:val="22"/>
+              </w:rPr>
+            </w:pPr>
+            <w:r>
+              <w:rPr>
+                <w:b/>
+                <w:sz w:val="22"/>
+              </w:rPr>
+              <w:t>Test Case</w:t>
+            </w:r>
+          </w:p>
+        </w:tc>
+        <w:tc>
+          <w:tcPr>
+            <w:tcW w:w="2221" w:type="dxa"/>
+            <w:vAlign w:val="center"/>
+          </w:tcPr>
+          <w:p>
+            <w:pPr>
+              <w:spacing w:after="120"/>
+              <w:rPr>
+                <w:b/>
+                <w:sz w:val="22"/>
+              </w:rPr>
+            </w:pPr>
+            <w:r>
+              <w:rPr>
+                <w:b/>
+                <w:sz w:val="22"/>
+              </w:rPr>
+              <w:t>Method</w:t>
+            </w:r>
+          </w:p>
+        </w:tc>
+        <w:tc>
+          <w:tcPr>
+            <w:tcW w:w="2315" w:type="dxa"/>
+          </w:tcPr>
+          <w:p>
+            <w:pPr>
+              <w:spacing w:after="120"/>
+              <w:rPr>
+                <w:b/>
+                <w:sz w:val="22"/>
+              </w:rPr>
+            </w:pPr>
+            <w:r>
+              <w:rPr>
+                <w:b/>
+                <w:sz w:val="22"/>
+              </w:rPr>
+              <w:t>Expected result</w:t>
+            </w:r>
+          </w:p>
+        </w:tc>
+        <w:tc>
+          <w:tcPr>
+            <w:tcW w:w="2976" w:type="dxa"/>
+          </w:tcPr>
+          <w:p>
+            <w:pPr>
+              <w:spacing w:after="120"/>
+              <w:rPr>
+                <w:b/>
+                <w:sz w:val="22"/>
+              </w:rPr>
+            </w:pPr>
+            <w:r>
+              <w:rPr>
+                <w:b/>
+                <w:sz w:val="22"/>
+              </w:rPr>
+              <w:t>Result</w:t>
+            </w:r>
           </w:p>
         </w:tc>
       </w:tr>
@@ -5413,15 +5899,20 @@
         <w:tc>
           <w:tcPr>
             <w:tcW w:w="1276" w:type="dxa"/>
-            <w:vMerge/>
-          </w:tcPr>
-          <w:p>
-            <w:pPr>
-              <w:spacing w:after="120"/>
-              <w:rPr>
-                <w:sz w:val="22"/>
-              </w:rPr>
-            </w:pPr>
+          </w:tcPr>
+          <w:p>
+            <w:pPr>
+              <w:spacing w:after="120"/>
+              <w:rPr>
+                <w:sz w:val="22"/>
+              </w:rPr>
+            </w:pPr>
+            <w:r>
+              <w:rPr>
+                <w:sz w:val="22"/>
+              </w:rPr>
+              <w:t>Place the selected crossing.</w:t>
+            </w:r>
           </w:p>
         </w:tc>
         <w:tc>
@@ -5434,7 +5925,7 @@
               <w:pStyle w:val="ListParagraph"/>
               <w:numPr>
                 <w:ilvl w:val="0"/>
-                <w:numId w:val="39"/>
+                <w:numId w:val="57"/>
               </w:numPr>
               <w:spacing w:after="120"/>
               <w:contextualSpacing w:val="0"/>
@@ -5454,7 +5945,7 @@
               <w:pStyle w:val="ListParagraph"/>
               <w:numPr>
                 <w:ilvl w:val="0"/>
-                <w:numId w:val="39"/>
+                <w:numId w:val="57"/>
               </w:numPr>
               <w:spacing w:after="120"/>
               <w:contextualSpacing w:val="0"/>
@@ -5466,7 +5957,19 @@
               <w:rPr>
                 <w:sz w:val="22"/>
               </w:rPr>
-              <w:t>User positions mouse over a grid slot.</w:t>
+              <w:t xml:space="preserve">User positions mouse over </w:t>
+            </w:r>
+            <w:r>
+              <w:rPr>
+                <w:sz w:val="22"/>
+              </w:rPr>
+              <w:t>the 1*1</w:t>
+            </w:r>
+            <w:r>
+              <w:rPr>
+                <w:sz w:val="22"/>
+              </w:rPr>
+              <w:t xml:space="preserve"> slot.</w:t>
             </w:r>
           </w:p>
           <w:p>
@@ -5474,7 +5977,7 @@
               <w:pStyle w:val="ListParagraph"/>
               <w:numPr>
                 <w:ilvl w:val="0"/>
-                <w:numId w:val="39"/>
+                <w:numId w:val="57"/>
               </w:numPr>
               <w:spacing w:after="120"/>
               <w:contextualSpacing w:val="0"/>
@@ -5486,14 +5989,13 @@
               <w:rPr>
                 <w:sz w:val="22"/>
               </w:rPr>
-              <w:t xml:space="preserve">User clicks to place the crossing </w:t>
-            </w:r>
-            <w:r>
-              <w:rPr>
-                <w:sz w:val="22"/>
-              </w:rPr>
-              <w:lastRenderedPageBreak/>
-              <w:t>on the grid which contains a crossing.</w:t>
+              <w:t xml:space="preserve">User clicks to place the crossing on the </w:t>
+            </w:r>
+            <w:r>
+              <w:rPr>
+                <w:sz w:val="22"/>
+              </w:rPr>
+              <w:t>1*1 slot.</w:t>
             </w:r>
           </w:p>
         </w:tc>
@@ -5512,29 +6014,69 @@
               <w:rPr>
                 <w:sz w:val="22"/>
               </w:rPr>
-              <w:lastRenderedPageBreak/>
-              <w:t>System asks user whether to remove the current crossing or not.</w:t>
-            </w:r>
-          </w:p>
-          <w:p>
-            <w:pPr>
-              <w:spacing w:after="120"/>
-              <w:rPr>
-                <w:sz w:val="22"/>
-              </w:rPr>
-            </w:pPr>
-            <w:r>
-              <w:rPr>
-                <w:sz w:val="22"/>
-              </w:rPr>
-              <w:t xml:space="preserve">If user chooses yes, System changes the specified grid slot to be </w:t>
-            </w:r>
-            <w:r>
-              <w:rPr>
-                <w:sz w:val="22"/>
-              </w:rPr>
-              <w:lastRenderedPageBreak/>
-              <w:t>with the specified crossing type.</w:t>
+              <w:t xml:space="preserve">System asks user whether to </w:t>
+            </w:r>
+            <w:r>
+              <w:rPr>
+                <w:sz w:val="22"/>
+              </w:rPr>
+              <w:t>replace</w:t>
+            </w:r>
+            <w:r>
+              <w:rPr>
+                <w:sz w:val="22"/>
+              </w:rPr>
+              <w:t xml:space="preserve"> the </w:t>
+            </w:r>
+            <w:r>
+              <w:rPr>
+                <w:sz w:val="22"/>
+              </w:rPr>
+              <w:t>type 2 crossing</w:t>
+            </w:r>
+            <w:r>
+              <w:rPr>
+                <w:sz w:val="22"/>
+              </w:rPr>
+              <w:t xml:space="preserve"> or not.</w:t>
+            </w:r>
+          </w:p>
+          <w:p>
+            <w:pPr>
+              <w:spacing w:after="120"/>
+              <w:rPr>
+                <w:sz w:val="22"/>
+              </w:rPr>
+            </w:pPr>
+            <w:r>
+              <w:rPr>
+                <w:sz w:val="22"/>
+              </w:rPr>
+              <w:t xml:space="preserve">If user chooses yes, System changes the </w:t>
+            </w:r>
+            <w:r>
+              <w:rPr>
+                <w:sz w:val="22"/>
+              </w:rPr>
+              <w:t>1*1</w:t>
+            </w:r>
+            <w:r>
+              <w:rPr>
+                <w:sz w:val="22"/>
+              </w:rPr>
+              <w:t xml:space="preserve"> slot to be with the </w:t>
+            </w:r>
+            <w:r>
+              <w:rPr>
+                <w:sz w:val="22"/>
+              </w:rPr>
+              <w:t>type 1 crossing</w:t>
+            </w:r>
+            <w:r>
+              <w:rPr>
+                <w:sz w:val="22"/>
+              </w:rPr>
+              <w:t>.</w:t>
             </w:r>
           </w:p>
           <w:p>
@@ -5582,7 +6124,7 @@
           <w:b/>
         </w:rPr>
       </w:pPr>
-      <w:bookmarkStart w:id="10" w:name="_Toc446009902"/>
+      <w:bookmarkStart w:id="9" w:name="_Toc446009902"/>
       <w:r>
         <w:rPr>
           <w:rFonts w:asciiTheme="minorHAnsi" w:hAnsiTheme="minorHAnsi"/>
@@ -5590,7 +6132,7 @@
         </w:rPr>
         <w:t>Remove a crossing</w:t>
       </w:r>
-      <w:bookmarkEnd w:id="10"/>
+      <w:bookmarkEnd w:id="9"/>
     </w:p>
     <w:p>
       <w:pPr>
@@ -5635,7 +6177,13 @@
         <w:t xml:space="preserve">Pre-condition: </w:t>
       </w:r>
       <w:r>
-        <w:t>Simulation is not running.</w:t>
+        <w:t>Simulation is not running</w:t>
+      </w:r>
+      <w:r>
+        <w:t xml:space="preserve"> and there is a type 1 crossing on 1*1 slot</w:t>
+      </w:r>
+      <w:r>
+        <w:t>.</w:t>
       </w:r>
     </w:p>
     <w:tbl>
@@ -5745,7 +6293,6 @@
         <w:tc>
           <w:tcPr>
             <w:tcW w:w="1276" w:type="dxa"/>
-            <w:vMerge w:val="restart"/>
           </w:tcPr>
           <w:p>
             <w:pPr>
@@ -5797,7 +6344,31 @@
               <w:rPr>
                 <w:sz w:val="22"/>
               </w:rPr>
-              <w:t xml:space="preserve"> clicks on a crossing.</w:t>
+              <w:t xml:space="preserve"> clicks on </w:t>
+            </w:r>
+            <w:r>
+              <w:rPr>
+                <w:sz w:val="22"/>
+              </w:rPr>
+              <w:t>the type 1</w:t>
+            </w:r>
+            <w:r>
+              <w:rPr>
+                <w:sz w:val="22"/>
+              </w:rPr>
+              <w:t xml:space="preserve"> crossing</w:t>
+            </w:r>
+            <w:r>
+              <w:rPr>
+                <w:sz w:val="22"/>
+              </w:rPr>
+              <w:t xml:space="preserve"> from 1*1 slot</w:t>
+            </w:r>
+            <w:r>
+              <w:rPr>
+                <w:sz w:val="22"/>
+              </w:rPr>
+              <w:t>.</w:t>
             </w:r>
           </w:p>
           <w:p>
@@ -5836,7 +6407,31 @@
               <w:rPr>
                 <w:sz w:val="22"/>
               </w:rPr>
-              <w:t>System removes it from the grid and places it into the recycle bin.</w:t>
+              <w:t xml:space="preserve">System removes </w:t>
+            </w:r>
+            <w:r>
+              <w:rPr>
+                <w:sz w:val="22"/>
+              </w:rPr>
+              <w:t>the type 1 crossing</w:t>
+            </w:r>
+            <w:r>
+              <w:rPr>
+                <w:sz w:val="22"/>
+              </w:rPr>
+              <w:t xml:space="preserve"> from the </w:t>
+            </w:r>
+            <w:r>
+              <w:rPr>
+                <w:sz w:val="22"/>
+              </w:rPr>
+              <w:t>1*1 slot</w:t>
+            </w:r>
+            <w:r>
+              <w:rPr>
+                <w:sz w:val="22"/>
+              </w:rPr>
+              <w:t xml:space="preserve"> and places it into the recycle bin.</w:t>
             </w:r>
           </w:p>
         </w:tc>
@@ -5851,6 +6446,132 @@
                 <w:sz w:val="22"/>
               </w:rPr>
             </w:pPr>
+          </w:p>
+        </w:tc>
+      </w:tr>
+    </w:tbl>
+    <w:p/>
+    <w:p>
+      <w:pPr>
+        <w:spacing w:after="0"/>
+        <w:ind w:left="1440"/>
+        <w:rPr>
+          <w:b/>
+        </w:rPr>
+      </w:pPr>
+      <w:r>
+        <w:rPr>
+          <w:b/>
+        </w:rPr>
+        <w:t xml:space="preserve">Pre-condition: </w:t>
+      </w:r>
+      <w:r>
+        <w:t>Simulation is not running</w:t>
+      </w:r>
+      <w:r>
+        <w:t xml:space="preserve"> and there is a type 1 crossing on 1*1 slot</w:t>
+      </w:r>
+      <w:r>
+        <w:t>.</w:t>
+      </w:r>
+    </w:p>
+    <w:tbl>
+      <w:tblPr>
+        <w:tblStyle w:val="TableGrid"/>
+        <w:tblW w:w="8788" w:type="dxa"/>
+        <w:tblInd w:w="846" w:type="dxa"/>
+        <w:tblLook w:val="04A0" w:firstRow="1" w:lastRow="0" w:firstColumn="1" w:lastColumn="0" w:noHBand="0" w:noVBand="1"/>
+      </w:tblPr>
+      <w:tblGrid>
+        <w:gridCol w:w="1276"/>
+        <w:gridCol w:w="2381"/>
+        <w:gridCol w:w="2155"/>
+        <w:gridCol w:w="2976"/>
+      </w:tblGrid>
+      <w:tr>
+        <w:tc>
+          <w:tcPr>
+            <w:tcW w:w="1276" w:type="dxa"/>
+          </w:tcPr>
+          <w:p>
+            <w:pPr>
+              <w:spacing w:after="120"/>
+              <w:rPr>
+                <w:b/>
+                <w:sz w:val="22"/>
+              </w:rPr>
+            </w:pPr>
+            <w:r>
+              <w:rPr>
+                <w:b/>
+                <w:sz w:val="22"/>
+              </w:rPr>
+              <w:t>Test Case</w:t>
+            </w:r>
+          </w:p>
+        </w:tc>
+        <w:tc>
+          <w:tcPr>
+            <w:tcW w:w="2381" w:type="dxa"/>
+            <w:vAlign w:val="center"/>
+          </w:tcPr>
+          <w:p>
+            <w:pPr>
+              <w:spacing w:after="120"/>
+              <w:rPr>
+                <w:b/>
+                <w:sz w:val="22"/>
+              </w:rPr>
+            </w:pPr>
+            <w:r>
+              <w:rPr>
+                <w:b/>
+                <w:sz w:val="22"/>
+              </w:rPr>
+              <w:t>Method</w:t>
+            </w:r>
+          </w:p>
+        </w:tc>
+        <w:tc>
+          <w:tcPr>
+            <w:tcW w:w="2155" w:type="dxa"/>
+          </w:tcPr>
+          <w:p>
+            <w:pPr>
+              <w:spacing w:after="120"/>
+              <w:rPr>
+                <w:b/>
+                <w:sz w:val="22"/>
+              </w:rPr>
+            </w:pPr>
+            <w:r>
+              <w:rPr>
+                <w:b/>
+                <w:sz w:val="22"/>
+              </w:rPr>
+              <w:t>Expected result</w:t>
+            </w:r>
+          </w:p>
+        </w:tc>
+        <w:tc>
+          <w:tcPr>
+            <w:tcW w:w="2976" w:type="dxa"/>
+          </w:tcPr>
+          <w:p>
+            <w:pPr>
+              <w:spacing w:after="120"/>
+              <w:rPr>
+                <w:b/>
+                <w:sz w:val="22"/>
+              </w:rPr>
+            </w:pPr>
+            <w:r>
+              <w:rPr>
+                <w:b/>
+                <w:sz w:val="22"/>
+              </w:rPr>
+              <w:t>Result</w:t>
+            </w:r>
           </w:p>
         </w:tc>
       </w:tr>
@@ -5861,15 +6582,20 @@
         <w:tc>
           <w:tcPr>
             <w:tcW w:w="1276" w:type="dxa"/>
-            <w:vMerge/>
-          </w:tcPr>
-          <w:p>
-            <w:pPr>
-              <w:spacing w:after="120"/>
-              <w:rPr>
-                <w:sz w:val="22"/>
-              </w:rPr>
-            </w:pPr>
+          </w:tcPr>
+          <w:p>
+            <w:pPr>
+              <w:spacing w:after="120"/>
+              <w:rPr>
+                <w:sz w:val="22"/>
+              </w:rPr>
+            </w:pPr>
+            <w:r>
+              <w:rPr>
+                <w:sz w:val="22"/>
+              </w:rPr>
+              <w:t>Remove a crossing.</w:t>
+            </w:r>
           </w:p>
         </w:tc>
         <w:tc>
@@ -5894,7 +6620,31 @@
               <w:rPr>
                 <w:sz w:val="22"/>
               </w:rPr>
-              <w:t>User left clicks or double clicks on a crossing.</w:t>
+              <w:t xml:space="preserve">User left clicks or double clicks on </w:t>
+            </w:r>
+            <w:r>
+              <w:rPr>
+                <w:sz w:val="22"/>
+              </w:rPr>
+              <w:t>the type 1</w:t>
+            </w:r>
+            <w:r>
+              <w:rPr>
+                <w:sz w:val="22"/>
+              </w:rPr>
+              <w:t xml:space="preserve"> crossing</w:t>
+            </w:r>
+            <w:r>
+              <w:rPr>
+                <w:sz w:val="22"/>
+              </w:rPr>
+              <w:t xml:space="preserve"> from 1*1 slot</w:t>
+            </w:r>
+            <w:r>
+              <w:rPr>
+                <w:sz w:val="22"/>
+              </w:rPr>
+              <w:t>.</w:t>
             </w:r>
           </w:p>
         </w:tc>
@@ -5913,7 +6663,31 @@
               <w:rPr>
                 <w:sz w:val="22"/>
               </w:rPr>
-              <w:t>There are no changes.</w:t>
+              <w:t xml:space="preserve">There </w:t>
+            </w:r>
+            <w:r>
+              <w:rPr>
+                <w:sz w:val="22"/>
+              </w:rPr>
+              <w:t>is</w:t>
+            </w:r>
+            <w:r>
+              <w:rPr>
+                <w:sz w:val="22"/>
+              </w:rPr>
+              <w:t xml:space="preserve"> no </w:t>
+            </w:r>
+            <w:r>
+              <w:rPr>
+                <w:sz w:val="22"/>
+              </w:rPr>
+              <w:t>effort</w:t>
+            </w:r>
+            <w:r>
+              <w:rPr>
+                <w:sz w:val="22"/>
+              </w:rPr>
+              <w:t>.</w:t>
             </w:r>
           </w:p>
         </w:tc>
@@ -5928,6 +6702,132 @@
                 <w:sz w:val="22"/>
               </w:rPr>
             </w:pPr>
+          </w:p>
+        </w:tc>
+      </w:tr>
+    </w:tbl>
+    <w:p/>
+    <w:p>
+      <w:pPr>
+        <w:spacing w:after="0"/>
+        <w:ind w:left="1440"/>
+        <w:rPr>
+          <w:b/>
+        </w:rPr>
+      </w:pPr>
+      <w:r>
+        <w:rPr>
+          <w:b/>
+        </w:rPr>
+        <w:t xml:space="preserve">Pre-condition: </w:t>
+      </w:r>
+      <w:r>
+        <w:t>Simulation is not running</w:t>
+      </w:r>
+      <w:r>
+        <w:t xml:space="preserve"> and there is a type 1 crossing on 1*1 slot</w:t>
+      </w:r>
+      <w:r>
+        <w:t>.</w:t>
+      </w:r>
+    </w:p>
+    <w:tbl>
+      <w:tblPr>
+        <w:tblStyle w:val="TableGrid"/>
+        <w:tblW w:w="8788" w:type="dxa"/>
+        <w:tblInd w:w="846" w:type="dxa"/>
+        <w:tblLook w:val="04A0" w:firstRow="1" w:lastRow="0" w:firstColumn="1" w:lastColumn="0" w:noHBand="0" w:noVBand="1"/>
+      </w:tblPr>
+      <w:tblGrid>
+        <w:gridCol w:w="1276"/>
+        <w:gridCol w:w="2381"/>
+        <w:gridCol w:w="2155"/>
+        <w:gridCol w:w="2976"/>
+      </w:tblGrid>
+      <w:tr>
+        <w:tc>
+          <w:tcPr>
+            <w:tcW w:w="1276" w:type="dxa"/>
+          </w:tcPr>
+          <w:p>
+            <w:pPr>
+              <w:spacing w:after="120"/>
+              <w:rPr>
+                <w:b/>
+                <w:sz w:val="22"/>
+              </w:rPr>
+            </w:pPr>
+            <w:r>
+              <w:rPr>
+                <w:b/>
+                <w:sz w:val="22"/>
+              </w:rPr>
+              <w:t>Test Case</w:t>
+            </w:r>
+          </w:p>
+        </w:tc>
+        <w:tc>
+          <w:tcPr>
+            <w:tcW w:w="2381" w:type="dxa"/>
+            <w:vAlign w:val="center"/>
+          </w:tcPr>
+          <w:p>
+            <w:pPr>
+              <w:spacing w:after="120"/>
+              <w:rPr>
+                <w:b/>
+                <w:sz w:val="22"/>
+              </w:rPr>
+            </w:pPr>
+            <w:r>
+              <w:rPr>
+                <w:b/>
+                <w:sz w:val="22"/>
+              </w:rPr>
+              <w:t>Method</w:t>
+            </w:r>
+          </w:p>
+        </w:tc>
+        <w:tc>
+          <w:tcPr>
+            <w:tcW w:w="2155" w:type="dxa"/>
+          </w:tcPr>
+          <w:p>
+            <w:pPr>
+              <w:spacing w:after="120"/>
+              <w:rPr>
+                <w:b/>
+                <w:sz w:val="22"/>
+              </w:rPr>
+            </w:pPr>
+            <w:r>
+              <w:rPr>
+                <w:b/>
+                <w:sz w:val="22"/>
+              </w:rPr>
+              <w:t>Expected result</w:t>
+            </w:r>
+          </w:p>
+        </w:tc>
+        <w:tc>
+          <w:tcPr>
+            <w:tcW w:w="2976" w:type="dxa"/>
+          </w:tcPr>
+          <w:p>
+            <w:pPr>
+              <w:spacing w:after="120"/>
+              <w:rPr>
+                <w:b/>
+                <w:sz w:val="22"/>
+              </w:rPr>
+            </w:pPr>
+            <w:r>
+              <w:rPr>
+                <w:b/>
+                <w:sz w:val="22"/>
+              </w:rPr>
+              <w:t>Result</w:t>
+            </w:r>
           </w:p>
         </w:tc>
       </w:tr>
@@ -5938,15 +6838,20 @@
         <w:tc>
           <w:tcPr>
             <w:tcW w:w="1276" w:type="dxa"/>
-            <w:vMerge/>
-          </w:tcPr>
-          <w:p>
-            <w:pPr>
-              <w:spacing w:after="120"/>
-              <w:rPr>
-                <w:sz w:val="22"/>
-              </w:rPr>
-            </w:pPr>
+          </w:tcPr>
+          <w:p>
+            <w:pPr>
+              <w:spacing w:after="120"/>
+              <w:rPr>
+                <w:sz w:val="22"/>
+              </w:rPr>
+            </w:pPr>
+            <w:r>
+              <w:rPr>
+                <w:sz w:val="22"/>
+              </w:rPr>
+              <w:t>Remove a crossing.</w:t>
+            </w:r>
           </w:p>
         </w:tc>
         <w:tc>
@@ -5959,7 +6864,7 @@
               <w:pStyle w:val="ListParagraph"/>
               <w:numPr>
                 <w:ilvl w:val="0"/>
-                <w:numId w:val="40"/>
+                <w:numId w:val="58"/>
               </w:numPr>
               <w:spacing w:after="120"/>
               <w:contextualSpacing w:val="0"/>
@@ -5971,7 +6876,19 @@
               <w:rPr>
                 <w:sz w:val="22"/>
               </w:rPr>
-              <w:t>User try to use del from keyboard, or drags the crossing.</w:t>
+              <w:t>User try to use del from keyboard, or drags the crossing</w:t>
+            </w:r>
+            <w:r>
+              <w:rPr>
+                <w:sz w:val="22"/>
+              </w:rPr>
+              <w:t xml:space="preserve"> from 1*1 slot to recycle bin</w:t>
+            </w:r>
+            <w:r>
+              <w:rPr>
+                <w:sz w:val="22"/>
+              </w:rPr>
+              <w:t>.</w:t>
             </w:r>
           </w:p>
         </w:tc>
@@ -5990,7 +6907,31 @@
               <w:rPr>
                 <w:sz w:val="22"/>
               </w:rPr>
-              <w:t>There are no changes.</w:t>
+              <w:t xml:space="preserve">There </w:t>
+            </w:r>
+            <w:r>
+              <w:rPr>
+                <w:sz w:val="22"/>
+              </w:rPr>
+              <w:t>is</w:t>
+            </w:r>
+            <w:r>
+              <w:rPr>
+                <w:sz w:val="22"/>
+              </w:rPr>
+              <w:t xml:space="preserve"> no </w:t>
+            </w:r>
+            <w:r>
+              <w:rPr>
+                <w:sz w:val="22"/>
+              </w:rPr>
+              <w:t>effort</w:t>
+            </w:r>
+            <w:r>
+              <w:rPr>
+                <w:sz w:val="22"/>
+              </w:rPr>
+              <w:t>.</w:t>
             </w:r>
           </w:p>
         </w:tc>
@@ -6009,7 +6950,10 @@
         </w:tc>
       </w:tr>
     </w:tbl>
-    <w:p/>
+    <w:p>
+      <w:bookmarkStart w:id="10" w:name="_GoBack"/>
+      <w:bookmarkEnd w:id="10"/>
+    </w:p>
     <w:p>
       <w:pPr>
         <w:pStyle w:val="Heading3"/>
@@ -6422,7 +7366,6 @@
               <w:rPr>
                 <w:sz w:val="22"/>
               </w:rPr>
-              <w:lastRenderedPageBreak/>
               <w:t>If no, system creates a new one.</w:t>
             </w:r>
           </w:p>
@@ -7262,7 +8205,6 @@
               <w:rPr>
                 <w:sz w:val="22"/>
               </w:rPr>
-              <w:lastRenderedPageBreak/>
               <w:t>If no, system and loads an existing simulation,</w:t>
             </w:r>
           </w:p>
@@ -7838,6 +8780,7 @@
               <w:rPr>
                 <w:sz w:val="22"/>
               </w:rPr>
+              <w:lastRenderedPageBreak/>
               <w:t>Start a simulation.</w:t>
             </w:r>
           </w:p>
@@ -8006,7 +8949,6 @@
           <w:rFonts w:asciiTheme="minorHAnsi" w:hAnsiTheme="minorHAnsi"/>
           <w:b/>
         </w:rPr>
-        <w:lastRenderedPageBreak/>
         <w:t>Stop a simulation</w:t>
       </w:r>
       <w:bookmarkEnd w:id="18"/>
@@ -9086,7 +10028,6 @@
           <w:rFonts w:asciiTheme="minorHAnsi" w:hAnsiTheme="minorHAnsi"/>
           <w:b/>
         </w:rPr>
-        <w:lastRenderedPageBreak/>
         <w:t>Redo an action</w:t>
       </w:r>
       <w:bookmarkEnd w:id="22"/>
@@ -9919,6 +10860,7 @@
                 <w:sz w:val="22"/>
                 <w:szCs w:val="24"/>
               </w:rPr>
+              <w:lastRenderedPageBreak/>
               <w:t>Save simulation result</w:t>
             </w:r>
             <w:r>
@@ -10062,7 +11004,6 @@
           <w:rFonts w:asciiTheme="minorHAnsi" w:hAnsiTheme="minorHAnsi"/>
           <w:b/>
         </w:rPr>
-        <w:lastRenderedPageBreak/>
         <w:t>Show the help window</w:t>
       </w:r>
       <w:bookmarkEnd w:id="24"/>
@@ -10927,6 +11868,7 @@
                 <w:sz w:val="22"/>
                 <w:szCs w:val="24"/>
               </w:rPr>
+              <w:lastRenderedPageBreak/>
               <w:t xml:space="preserve">System </w:t>
             </w:r>
             <w:r>
@@ -11246,38 +12188,28 @@
                 <w:sz w:val="22"/>
                 <w:shd w:val="clear" w:color="auto" w:fill="FEFEFE"/>
               </w:rPr>
-              <w:t xml:space="preserve">User prompts system to simulate </w:t>
-            </w:r>
-            <w:r>
+              <w:t>User prompts system to simulate moving of “special” cars.</w:t>
+            </w:r>
+          </w:p>
+        </w:tc>
+        <w:tc>
+          <w:tcPr>
+            <w:tcW w:w="2127" w:type="dxa"/>
+          </w:tcPr>
+          <w:p>
+            <w:pPr>
               <w:rPr>
                 <w:rFonts w:cs="Arial"/>
                 <w:sz w:val="22"/>
                 <w:shd w:val="clear" w:color="auto" w:fill="FEFEFE"/>
               </w:rPr>
-              <w:lastRenderedPageBreak/>
-              <w:t>moving of “special” cars.</w:t>
-            </w:r>
-          </w:p>
-        </w:tc>
-        <w:tc>
-          <w:tcPr>
-            <w:tcW w:w="2127" w:type="dxa"/>
-          </w:tcPr>
-          <w:p>
-            <w:pPr>
+            </w:pPr>
+            <w:r>
               <w:rPr>
                 <w:rFonts w:cs="Arial"/>
                 <w:sz w:val="22"/>
                 <w:shd w:val="clear" w:color="auto" w:fill="FEFEFE"/>
               </w:rPr>
-            </w:pPr>
-            <w:r>
-              <w:rPr>
-                <w:rFonts w:cs="Arial"/>
-                <w:sz w:val="22"/>
-                <w:shd w:val="clear" w:color="auto" w:fill="FEFEFE"/>
-              </w:rPr>
-              <w:lastRenderedPageBreak/>
               <w:t>System displays changed simulation.</w:t>
             </w:r>
           </w:p>
@@ -11987,6 +12919,7 @@
                 <w:sz w:val="22"/>
                 <w:szCs w:val="24"/>
               </w:rPr>
+              <w:lastRenderedPageBreak/>
               <w:t>Test Case</w:t>
             </w:r>
           </w:p>
@@ -12229,7 +13162,6 @@
         <w:rPr>
           <w:b/>
         </w:rPr>
-        <w:lastRenderedPageBreak/>
         <w:t xml:space="preserve">Condition: </w:t>
       </w:r>
       <w:r>
@@ -12579,7 +13511,6 @@
         </w:rPr>
         <w:t xml:space="preserve">                  </w:t>
       </w:r>
-      <w:proofErr w:type="gramStart"/>
       <w:r>
         <w:rPr>
           <w:sz w:val="24"/>
@@ -12587,7 +13518,6 @@
         </w:rPr>
         <w:t>state</w:t>
       </w:r>
-      <w:proofErr w:type="gramEnd"/>
     </w:p>
     <w:tbl>
       <w:tblPr>
@@ -13048,6 +13978,7 @@
                 <w:sz w:val="22"/>
                 <w:szCs w:val="24"/>
               </w:rPr>
+              <w:lastRenderedPageBreak/>
               <w:t>Test Case</w:t>
             </w:r>
           </w:p>
@@ -13244,7 +14175,6 @@
         <w:rPr>
           <w:b/>
         </w:rPr>
-        <w:lastRenderedPageBreak/>
         <w:t xml:space="preserve">                      </w:t>
       </w:r>
       <w:r>
@@ -13528,7 +14458,6 @@
         </w:rPr>
         <w:t xml:space="preserve">                                                  </w:t>
       </w:r>
-      <w:proofErr w:type="gramStart"/>
       <w:r>
         <w:rPr>
           <w:sz w:val="24"/>
@@ -13536,7 +14465,6 @@
         </w:rPr>
         <w:t>simulation</w:t>
       </w:r>
-      <w:proofErr w:type="gramEnd"/>
     </w:p>
     <w:tbl>
       <w:tblPr>
@@ -13798,7 +14726,6 @@
         </w:rPr>
         <w:t xml:space="preserve">                                                  </w:t>
       </w:r>
-      <w:proofErr w:type="gramStart"/>
       <w:r>
         <w:rPr>
           <w:sz w:val="24"/>
@@ -13806,7 +14733,6 @@
         </w:rPr>
         <w:t>simulation</w:t>
       </w:r>
-      <w:proofErr w:type="gramEnd"/>
     </w:p>
     <w:tbl>
       <w:tblPr>
@@ -14130,6 +15056,7 @@
                 <w:sz w:val="22"/>
                 <w:szCs w:val="24"/>
               </w:rPr>
+              <w:lastRenderedPageBreak/>
               <w:t>Test Case</w:t>
             </w:r>
           </w:p>
@@ -14361,7 +15288,6 @@
         <w:rPr>
           <w:b/>
         </w:rPr>
-        <w:lastRenderedPageBreak/>
         <w:t xml:space="preserve">                      </w:t>
       </w:r>
       <w:r>
@@ -15947,21 +16873,12 @@
         </w:rPr>
         <w:t xml:space="preserve">                                                 </w:t>
       </w:r>
-      <w:proofErr w:type="gramStart"/>
       <w:r>
         <w:rPr>
           <w:sz w:val="24"/>
           <w:szCs w:val="24"/>
         </w:rPr>
-        <w:t>cells</w:t>
-      </w:r>
-      <w:proofErr w:type="gramEnd"/>
-      <w:r>
-        <w:rPr>
-          <w:sz w:val="24"/>
-          <w:szCs w:val="24"/>
-        </w:rPr>
-        <w:t xml:space="preserve"> between crossings)</w:t>
+        <w:t>cells between crossings)</w:t>
       </w:r>
     </w:p>
     <w:tbl>
@@ -15997,6 +16914,7 @@
                 <w:sz w:val="22"/>
                 <w:szCs w:val="24"/>
               </w:rPr>
+              <w:lastRenderedPageBreak/>
               <w:t>Test Case</w:t>
             </w:r>
           </w:p>
@@ -16191,7 +17109,6 @@
         <w:rPr>
           <w:b/>
         </w:rPr>
-        <w:lastRenderedPageBreak/>
         <w:t xml:space="preserve">                      </w:t>
       </w:r>
       <w:r>
@@ -16224,21 +17141,12 @@
         </w:rPr>
         <w:t xml:space="preserve">                                                 </w:t>
       </w:r>
-      <w:proofErr w:type="gramStart"/>
       <w:r>
         <w:rPr>
           <w:sz w:val="24"/>
           <w:szCs w:val="24"/>
         </w:rPr>
-        <w:t>cells</w:t>
-      </w:r>
-      <w:proofErr w:type="gramEnd"/>
-      <w:r>
-        <w:rPr>
-          <w:sz w:val="24"/>
-          <w:szCs w:val="24"/>
-        </w:rPr>
-        <w:t xml:space="preserve"> between crossings)</w:t>
+        <w:t>cells between crossings)</w:t>
       </w:r>
     </w:p>
     <w:tbl>
@@ -16474,18 +17382,18 @@
       <w:bookmarkStart w:id="208" w:name="_Toc445402224"/>
       <w:bookmarkStart w:id="209" w:name="_Toc445402316"/>
       <w:bookmarkStart w:id="210" w:name="_Toc445413423"/>
-      <w:bookmarkStart w:id="211" w:name="_Toc445326395"/>
-      <w:bookmarkStart w:id="212" w:name="_Toc446008233"/>
-      <w:bookmarkStart w:id="213" w:name="_Toc446008320"/>
-      <w:bookmarkStart w:id="214" w:name="_Toc446008699"/>
-      <w:bookmarkStart w:id="215" w:name="_Toc446009948"/>
+      <w:bookmarkStart w:id="211" w:name="_Toc446008233"/>
+      <w:bookmarkStart w:id="212" w:name="_Toc446008320"/>
+      <w:bookmarkStart w:id="213" w:name="_Toc446008699"/>
+      <w:bookmarkStart w:id="214" w:name="_Toc446009948"/>
+      <w:bookmarkStart w:id="215" w:name="_Toc445326395"/>
       <w:bookmarkEnd w:id="208"/>
       <w:bookmarkEnd w:id="209"/>
       <w:bookmarkEnd w:id="210"/>
+      <w:bookmarkEnd w:id="211"/>
       <w:bookmarkEnd w:id="212"/>
       <w:bookmarkEnd w:id="213"/>
       <w:bookmarkEnd w:id="214"/>
-      <w:bookmarkEnd w:id="215"/>
     </w:p>
     <w:p>
       <w:pPr>
@@ -17346,7 +18254,7 @@
         </w:rPr>
         <w:t>Access “Saved” crossings</w:t>
       </w:r>
-      <w:bookmarkEnd w:id="211"/>
+      <w:bookmarkEnd w:id="215"/>
       <w:bookmarkEnd w:id="328"/>
     </w:p>
     <w:p>
@@ -17876,6 +18784,7 @@
         <w:rPr>
           <w:b/>
         </w:rPr>
+        <w:lastRenderedPageBreak/>
         <w:t>A</w:t>
       </w:r>
       <w:r>
@@ -18215,7 +19124,6 @@
         <w:rPr>
           <w:b/>
         </w:rPr>
-        <w:lastRenderedPageBreak/>
         <w:t xml:space="preserve">                   </w:t>
       </w:r>
       <w:r>
@@ -19038,7 +19946,7 @@
 </file>
 
 <file path=word/endnotes.xml><?xml version="1.0" encoding="utf-8"?>
-<w:endnotes xmlns:wpc="http://schemas.microsoft.com/office/word/2010/wordprocessingCanvas" xmlns:mc="http://schemas.openxmlformats.org/markup-compatibility/2006" xmlns:o="urn:schemas-microsoft-com:office:office" xmlns:r="http://schemas.openxmlformats.org/officeDocument/2006/relationships" xmlns:m="http://schemas.openxmlformats.org/officeDocument/2006/math" xmlns:v="urn:schemas-microsoft-com:vml" xmlns:wp14="http://schemas.microsoft.com/office/word/2010/wordprocessingDrawing" xmlns:wp="http://schemas.openxmlformats.org/drawingml/2006/wordprocessingDrawing" xmlns:w10="urn:schemas-microsoft-com:office:word" xmlns:w="http://schemas.openxmlformats.org/wordprocessingml/2006/main" xmlns:w14="http://schemas.microsoft.com/office/word/2010/wordml" xmlns:w15="http://schemas.microsoft.com/office/word/2012/wordml" xmlns:wpg="http://schemas.microsoft.com/office/word/2010/wordprocessingGroup" xmlns:wpi="http://schemas.microsoft.com/office/word/2010/wordprocessingInk" xmlns:wne="http://schemas.microsoft.com/office/word/2006/wordml" xmlns:wps="http://schemas.microsoft.com/office/word/2010/wordprocessingShape" mc:Ignorable="w14 w15 wp14">
+<w:endnotes xmlns:wpc="http://schemas.microsoft.com/office/word/2010/wordprocessingCanvas" xmlns:cx="http://schemas.microsoft.com/office/drawing/2014/chartex" xmlns:cx1="http://schemas.microsoft.com/office/drawing/2015/9/8/chartex" xmlns:cx2="http://schemas.microsoft.com/office/drawing/2015/10/21/chartex" xmlns:mc="http://schemas.openxmlformats.org/markup-compatibility/2006" xmlns:o="urn:schemas-microsoft-com:office:office" xmlns:r="http://schemas.openxmlformats.org/officeDocument/2006/relationships" xmlns:m="http://schemas.openxmlformats.org/officeDocument/2006/math" xmlns:v="urn:schemas-microsoft-com:vml" xmlns:wp14="http://schemas.microsoft.com/office/word/2010/wordprocessingDrawing" xmlns:wp="http://schemas.openxmlformats.org/drawingml/2006/wordprocessingDrawing" xmlns:w10="urn:schemas-microsoft-com:office:word" xmlns:w="http://schemas.openxmlformats.org/wordprocessingml/2006/main" xmlns:w14="http://schemas.microsoft.com/office/word/2010/wordml" xmlns:w15="http://schemas.microsoft.com/office/word/2012/wordml" xmlns:w16se="http://schemas.microsoft.com/office/word/2015/wordml/symex" xmlns:wpg="http://schemas.microsoft.com/office/word/2010/wordprocessingGroup" xmlns:wpi="http://schemas.microsoft.com/office/word/2010/wordprocessingInk" xmlns:wne="http://schemas.microsoft.com/office/word/2006/wordml" xmlns:wps="http://schemas.microsoft.com/office/word/2010/wordprocessingShape" mc:Ignorable="w14 w15 w16se wp14">
   <w:endnote w:type="separator" w:id="-1">
     <w:p>
       <w:pPr>
@@ -19063,7 +19971,7 @@
 </file>
 
 <file path=word/footer1.xml><?xml version="1.0" encoding="utf-8"?>
-<w:ftr xmlns:wpc="http://schemas.microsoft.com/office/word/2010/wordprocessingCanvas" xmlns:mc="http://schemas.openxmlformats.org/markup-compatibility/2006" xmlns:o="urn:schemas-microsoft-com:office:office" xmlns:r="http://schemas.openxmlformats.org/officeDocument/2006/relationships" xmlns:m="http://schemas.openxmlformats.org/officeDocument/2006/math" xmlns:v="urn:schemas-microsoft-com:vml" xmlns:wp14="http://schemas.microsoft.com/office/word/2010/wordprocessingDrawing" xmlns:wp="http://schemas.openxmlformats.org/drawingml/2006/wordprocessingDrawing" xmlns:w10="urn:schemas-microsoft-com:office:word" xmlns:w="http://schemas.openxmlformats.org/wordprocessingml/2006/main" xmlns:w14="http://schemas.microsoft.com/office/word/2010/wordml" xmlns:w15="http://schemas.microsoft.com/office/word/2012/wordml" xmlns:wpg="http://schemas.microsoft.com/office/word/2010/wordprocessingGroup" xmlns:wpi="http://schemas.microsoft.com/office/word/2010/wordprocessingInk" xmlns:wne="http://schemas.microsoft.com/office/word/2006/wordml" xmlns:wps="http://schemas.microsoft.com/office/word/2010/wordprocessingShape" mc:Ignorable="w14 w15 wp14">
+<w:ftr xmlns:wpc="http://schemas.microsoft.com/office/word/2010/wordprocessingCanvas" xmlns:cx="http://schemas.microsoft.com/office/drawing/2014/chartex" xmlns:cx1="http://schemas.microsoft.com/office/drawing/2015/9/8/chartex" xmlns:cx2="http://schemas.microsoft.com/office/drawing/2015/10/21/chartex" xmlns:mc="http://schemas.openxmlformats.org/markup-compatibility/2006" xmlns:o="urn:schemas-microsoft-com:office:office" xmlns:r="http://schemas.openxmlformats.org/officeDocument/2006/relationships" xmlns:m="http://schemas.openxmlformats.org/officeDocument/2006/math" xmlns:v="urn:schemas-microsoft-com:vml" xmlns:wp14="http://schemas.microsoft.com/office/word/2010/wordprocessingDrawing" xmlns:wp="http://schemas.openxmlformats.org/drawingml/2006/wordprocessingDrawing" xmlns:w10="urn:schemas-microsoft-com:office:word" xmlns:w="http://schemas.openxmlformats.org/wordprocessingml/2006/main" xmlns:w14="http://schemas.microsoft.com/office/word/2010/wordml" xmlns:w15="http://schemas.microsoft.com/office/word/2012/wordml" xmlns:w16se="http://schemas.microsoft.com/office/word/2015/wordml/symex" xmlns:wpg="http://schemas.microsoft.com/office/word/2010/wordprocessingGroup" xmlns:wpi="http://schemas.microsoft.com/office/word/2010/wordprocessingInk" xmlns:wne="http://schemas.microsoft.com/office/word/2006/wordml" xmlns:wps="http://schemas.microsoft.com/office/word/2010/wordprocessingShape" mc:Ignorable="w14 w15 w16se wp14">
   <w:sdt>
     <w:sdtPr>
       <w:id w:val="816299083"/>
@@ -19100,7 +20008,7 @@
           <w:rPr>
             <w:noProof/>
           </w:rPr>
-          <w:t>8</w:t>
+          <w:t>4</w:t>
         </w:r>
         <w:r>
           <w:rPr>
@@ -19130,7 +20038,7 @@
 </file>
 
 <file path=word/footer2.xml><?xml version="1.0" encoding="utf-8"?>
-<w:ftr xmlns:wpc="http://schemas.microsoft.com/office/word/2010/wordprocessingCanvas" xmlns:mc="http://schemas.openxmlformats.org/markup-compatibility/2006" xmlns:o="urn:schemas-microsoft-com:office:office" xmlns:r="http://schemas.openxmlformats.org/officeDocument/2006/relationships" xmlns:m="http://schemas.openxmlformats.org/officeDocument/2006/math" xmlns:v="urn:schemas-microsoft-com:vml" xmlns:wp14="http://schemas.microsoft.com/office/word/2010/wordprocessingDrawing" xmlns:wp="http://schemas.openxmlformats.org/drawingml/2006/wordprocessingDrawing" xmlns:w10="urn:schemas-microsoft-com:office:word" xmlns:w="http://schemas.openxmlformats.org/wordprocessingml/2006/main" xmlns:w14="http://schemas.microsoft.com/office/word/2010/wordml" xmlns:w15="http://schemas.microsoft.com/office/word/2012/wordml" xmlns:wpg="http://schemas.microsoft.com/office/word/2010/wordprocessingGroup" xmlns:wpi="http://schemas.microsoft.com/office/word/2010/wordprocessingInk" xmlns:wne="http://schemas.microsoft.com/office/word/2006/wordml" xmlns:wps="http://schemas.microsoft.com/office/word/2010/wordprocessingShape" mc:Ignorable="w14 w15 wp14">
+<w:ftr xmlns:wpc="http://schemas.microsoft.com/office/word/2010/wordprocessingCanvas" xmlns:cx="http://schemas.microsoft.com/office/drawing/2014/chartex" xmlns:cx1="http://schemas.microsoft.com/office/drawing/2015/9/8/chartex" xmlns:cx2="http://schemas.microsoft.com/office/drawing/2015/10/21/chartex" xmlns:mc="http://schemas.openxmlformats.org/markup-compatibility/2006" xmlns:o="urn:schemas-microsoft-com:office:office" xmlns:r="http://schemas.openxmlformats.org/officeDocument/2006/relationships" xmlns:m="http://schemas.openxmlformats.org/officeDocument/2006/math" xmlns:v="urn:schemas-microsoft-com:vml" xmlns:wp14="http://schemas.microsoft.com/office/word/2010/wordprocessingDrawing" xmlns:wp="http://schemas.openxmlformats.org/drawingml/2006/wordprocessingDrawing" xmlns:w10="urn:schemas-microsoft-com:office:word" xmlns:w="http://schemas.openxmlformats.org/wordprocessingml/2006/main" xmlns:w14="http://schemas.microsoft.com/office/word/2010/wordml" xmlns:w15="http://schemas.microsoft.com/office/word/2012/wordml" xmlns:w16se="http://schemas.microsoft.com/office/word/2015/wordml/symex" xmlns:wpg="http://schemas.microsoft.com/office/word/2010/wordprocessingGroup" xmlns:wpi="http://schemas.microsoft.com/office/word/2010/wordprocessingInk" xmlns:wne="http://schemas.microsoft.com/office/word/2006/wordml" xmlns:wps="http://schemas.microsoft.com/office/word/2010/wordprocessingShape" mc:Ignorable="w14 w15 w16se wp14">
   <w:sdt>
     <w:sdtPr>
       <w:id w:val="-41980619"/>
@@ -19197,7 +20105,7 @@
 </file>
 
 <file path=word/footnotes.xml><?xml version="1.0" encoding="utf-8"?>
-<w:footnotes xmlns:wpc="http://schemas.microsoft.com/office/word/2010/wordprocessingCanvas" xmlns:mc="http://schemas.openxmlformats.org/markup-compatibility/2006" xmlns:o="urn:schemas-microsoft-com:office:office" xmlns:r="http://schemas.openxmlformats.org/officeDocument/2006/relationships" xmlns:m="http://schemas.openxmlformats.org/officeDocument/2006/math" xmlns:v="urn:schemas-microsoft-com:vml" xmlns:wp14="http://schemas.microsoft.com/office/word/2010/wordprocessingDrawing" xmlns:wp="http://schemas.openxmlformats.org/drawingml/2006/wordprocessingDrawing" xmlns:w10="urn:schemas-microsoft-com:office:word" xmlns:w="http://schemas.openxmlformats.org/wordprocessingml/2006/main" xmlns:w14="http://schemas.microsoft.com/office/word/2010/wordml" xmlns:w15="http://schemas.microsoft.com/office/word/2012/wordml" xmlns:wpg="http://schemas.microsoft.com/office/word/2010/wordprocessingGroup" xmlns:wpi="http://schemas.microsoft.com/office/word/2010/wordprocessingInk" xmlns:wne="http://schemas.microsoft.com/office/word/2006/wordml" xmlns:wps="http://schemas.microsoft.com/office/word/2010/wordprocessingShape" mc:Ignorable="w14 w15 wp14">
+<w:footnotes xmlns:wpc="http://schemas.microsoft.com/office/word/2010/wordprocessingCanvas" xmlns:cx="http://schemas.microsoft.com/office/drawing/2014/chartex" xmlns:cx1="http://schemas.microsoft.com/office/drawing/2015/9/8/chartex" xmlns:cx2="http://schemas.microsoft.com/office/drawing/2015/10/21/chartex" xmlns:mc="http://schemas.openxmlformats.org/markup-compatibility/2006" xmlns:o="urn:schemas-microsoft-com:office:office" xmlns:r="http://schemas.openxmlformats.org/officeDocument/2006/relationships" xmlns:m="http://schemas.openxmlformats.org/officeDocument/2006/math" xmlns:v="urn:schemas-microsoft-com:vml" xmlns:wp14="http://schemas.microsoft.com/office/word/2010/wordprocessingDrawing" xmlns:wp="http://schemas.openxmlformats.org/drawingml/2006/wordprocessingDrawing" xmlns:w10="urn:schemas-microsoft-com:office:word" xmlns:w="http://schemas.openxmlformats.org/wordprocessingml/2006/main" xmlns:w14="http://schemas.microsoft.com/office/word/2010/wordml" xmlns:w15="http://schemas.microsoft.com/office/word/2012/wordml" xmlns:w16se="http://schemas.microsoft.com/office/word/2015/wordml/symex" xmlns:wpg="http://schemas.microsoft.com/office/word/2010/wordprocessingGroup" xmlns:wpi="http://schemas.microsoft.com/office/word/2010/wordprocessingInk" xmlns:wne="http://schemas.microsoft.com/office/word/2006/wordml" xmlns:wps="http://schemas.microsoft.com/office/word/2010/wordprocessingShape" mc:Ignorable="w14 w15 w16se wp14">
   <w:footnote w:type="separator" w:id="-1">
     <w:p>
       <w:pPr>
@@ -19222,7 +20130,7 @@
 </file>
 
 <file path=word/numbering.xml><?xml version="1.0" encoding="utf-8"?>
-<w:numbering xmlns:wpc="http://schemas.microsoft.com/office/word/2010/wordprocessingCanvas" xmlns:mc="http://schemas.openxmlformats.org/markup-compatibility/2006" xmlns:o="urn:schemas-microsoft-com:office:office" xmlns:r="http://schemas.openxmlformats.org/officeDocument/2006/relationships" xmlns:m="http://schemas.openxmlformats.org/officeDocument/2006/math" xmlns:v="urn:schemas-microsoft-com:vml" xmlns:wp14="http://schemas.microsoft.com/office/word/2010/wordprocessingDrawing" xmlns:wp="http://schemas.openxmlformats.org/drawingml/2006/wordprocessingDrawing" xmlns:w10="urn:schemas-microsoft-com:office:word" xmlns:w="http://schemas.openxmlformats.org/wordprocessingml/2006/main" xmlns:w14="http://schemas.microsoft.com/office/word/2010/wordml" xmlns:w15="http://schemas.microsoft.com/office/word/2012/wordml" xmlns:wpg="http://schemas.microsoft.com/office/word/2010/wordprocessingGroup" xmlns:wpi="http://schemas.microsoft.com/office/word/2010/wordprocessingInk" xmlns:wne="http://schemas.microsoft.com/office/word/2006/wordml" xmlns:wps="http://schemas.microsoft.com/office/word/2010/wordprocessingShape" mc:Ignorable="w14 w15 wp14">
+<w:numbering xmlns:wpc="http://schemas.microsoft.com/office/word/2010/wordprocessingCanvas" xmlns:cx="http://schemas.microsoft.com/office/drawing/2014/chartex" xmlns:cx1="http://schemas.microsoft.com/office/drawing/2015/9/8/chartex" xmlns:cx2="http://schemas.microsoft.com/office/drawing/2015/10/21/chartex" xmlns:mc="http://schemas.openxmlformats.org/markup-compatibility/2006" xmlns:o="urn:schemas-microsoft-com:office:office" xmlns:r="http://schemas.openxmlformats.org/officeDocument/2006/relationships" xmlns:m="http://schemas.openxmlformats.org/officeDocument/2006/math" xmlns:v="urn:schemas-microsoft-com:vml" xmlns:wp14="http://schemas.microsoft.com/office/word/2010/wordprocessingDrawing" xmlns:wp="http://schemas.openxmlformats.org/drawingml/2006/wordprocessingDrawing" xmlns:w10="urn:schemas-microsoft-com:office:word" xmlns:w="http://schemas.openxmlformats.org/wordprocessingml/2006/main" xmlns:w14="http://schemas.microsoft.com/office/word/2010/wordml" xmlns:w15="http://schemas.microsoft.com/office/word/2012/wordml" xmlns:w16se="http://schemas.microsoft.com/office/word/2015/wordml/symex" xmlns:wpg="http://schemas.microsoft.com/office/word/2010/wordprocessingGroup" xmlns:wpi="http://schemas.microsoft.com/office/word/2010/wordprocessingInk" xmlns:wne="http://schemas.microsoft.com/office/word/2006/wordml" xmlns:wps="http://schemas.microsoft.com/office/word/2010/wordprocessingShape" mc:Ignorable="w14 w15 w16se wp14">
   <w:abstractNum w:abstractNumId="0" w15:restartNumberingAfterBreak="0">
     <w:nsid w:val="044F6E96"/>
     <w:multiLevelType w:val="hybridMultilevel"/>
@@ -20663,6 +21571,95 @@
     </w:lvl>
   </w:abstractNum>
   <w:abstractNum w:abstractNumId="15" w15:restartNumberingAfterBreak="0">
+    <w:nsid w:val="22CA546A"/>
+    <w:multiLevelType w:val="hybridMultilevel"/>
+    <w:tmpl w:val="4F48DDCC"/>
+    <w:lvl w:ilvl="0" w:tplc="BBBA5B84">
+      <w:start w:val="1"/>
+      <w:numFmt w:val="decimal"/>
+      <w:lvlText w:val="%1."/>
+      <w:lvlJc w:val="left"/>
+      <w:pPr>
+        <w:ind w:left="360" w:hanging="360"/>
+      </w:pPr>
+      <w:rPr>
+        <w:rFonts w:hint="default"/>
+      </w:rPr>
+    </w:lvl>
+    <w:lvl w:ilvl="1" w:tplc="08090019" w:tentative="1">
+      <w:start w:val="1"/>
+      <w:numFmt w:val="lowerLetter"/>
+      <w:lvlText w:val="%2."/>
+      <w:lvlJc w:val="left"/>
+      <w:pPr>
+        <w:ind w:left="1440" w:hanging="360"/>
+      </w:pPr>
+    </w:lvl>
+    <w:lvl w:ilvl="2" w:tplc="0809001B" w:tentative="1">
+      <w:start w:val="1"/>
+      <w:numFmt w:val="lowerRoman"/>
+      <w:lvlText w:val="%3."/>
+      <w:lvlJc w:val="right"/>
+      <w:pPr>
+        <w:ind w:left="2160" w:hanging="180"/>
+      </w:pPr>
+    </w:lvl>
+    <w:lvl w:ilvl="3" w:tplc="0809000F" w:tentative="1">
+      <w:start w:val="1"/>
+      <w:numFmt w:val="decimal"/>
+      <w:lvlText w:val="%4."/>
+      <w:lvlJc w:val="left"/>
+      <w:pPr>
+        <w:ind w:left="2880" w:hanging="360"/>
+      </w:pPr>
+    </w:lvl>
+    <w:lvl w:ilvl="4" w:tplc="08090019" w:tentative="1">
+      <w:start w:val="1"/>
+      <w:numFmt w:val="lowerLetter"/>
+      <w:lvlText w:val="%5."/>
+      <w:lvlJc w:val="left"/>
+      <w:pPr>
+        <w:ind w:left="3600" w:hanging="360"/>
+      </w:pPr>
+    </w:lvl>
+    <w:lvl w:ilvl="5" w:tplc="0809001B" w:tentative="1">
+      <w:start w:val="1"/>
+      <w:numFmt w:val="lowerRoman"/>
+      <w:lvlText w:val="%6."/>
+      <w:lvlJc w:val="right"/>
+      <w:pPr>
+        <w:ind w:left="4320" w:hanging="180"/>
+      </w:pPr>
+    </w:lvl>
+    <w:lvl w:ilvl="6" w:tplc="0809000F" w:tentative="1">
+      <w:start w:val="1"/>
+      <w:numFmt w:val="decimal"/>
+      <w:lvlText w:val="%7."/>
+      <w:lvlJc w:val="left"/>
+      <w:pPr>
+        <w:ind w:left="5040" w:hanging="360"/>
+      </w:pPr>
+    </w:lvl>
+    <w:lvl w:ilvl="7" w:tplc="08090019" w:tentative="1">
+      <w:start w:val="1"/>
+      <w:numFmt w:val="lowerLetter"/>
+      <w:lvlText w:val="%8."/>
+      <w:lvlJc w:val="left"/>
+      <w:pPr>
+        <w:ind w:left="5760" w:hanging="360"/>
+      </w:pPr>
+    </w:lvl>
+    <w:lvl w:ilvl="8" w:tplc="0809001B" w:tentative="1">
+      <w:start w:val="1"/>
+      <w:numFmt w:val="lowerRoman"/>
+      <w:lvlText w:val="%9."/>
+      <w:lvlJc w:val="right"/>
+      <w:pPr>
+        <w:ind w:left="6480" w:hanging="180"/>
+      </w:pPr>
+    </w:lvl>
+  </w:abstractNum>
+  <w:abstractNum w:abstractNumId="16" w15:restartNumberingAfterBreak="0">
     <w:nsid w:val="236B7017"/>
     <w:multiLevelType w:val="hybridMultilevel"/>
     <w:tmpl w:val="FED00F36"/>
@@ -20751,7 +21748,7 @@
       </w:pPr>
     </w:lvl>
   </w:abstractNum>
-  <w:abstractNum w:abstractNumId="16" w15:restartNumberingAfterBreak="0">
+  <w:abstractNum w:abstractNumId="17" w15:restartNumberingAfterBreak="0">
     <w:nsid w:val="25130FFE"/>
     <w:multiLevelType w:val="multilevel"/>
     <w:tmpl w:val="3032696C"/>
@@ -20864,7 +21861,7 @@
       </w:rPr>
     </w:lvl>
   </w:abstractNum>
-  <w:abstractNum w:abstractNumId="17" w15:restartNumberingAfterBreak="0">
+  <w:abstractNum w:abstractNumId="18" w15:restartNumberingAfterBreak="0">
     <w:nsid w:val="2810355A"/>
     <w:multiLevelType w:val="hybridMultilevel"/>
     <w:tmpl w:val="E6107BF6"/>
@@ -20953,7 +21950,7 @@
       </w:pPr>
     </w:lvl>
   </w:abstractNum>
-  <w:abstractNum w:abstractNumId="18" w15:restartNumberingAfterBreak="0">
+  <w:abstractNum w:abstractNumId="19" w15:restartNumberingAfterBreak="0">
     <w:nsid w:val="2E90077D"/>
     <w:multiLevelType w:val="hybridMultilevel"/>
     <w:tmpl w:val="98509A7A"/>
@@ -21042,7 +22039,7 @@
       </w:pPr>
     </w:lvl>
   </w:abstractNum>
-  <w:abstractNum w:abstractNumId="19" w15:restartNumberingAfterBreak="0">
+  <w:abstractNum w:abstractNumId="20" w15:restartNumberingAfterBreak="0">
     <w:nsid w:val="2EFB086B"/>
     <w:multiLevelType w:val="multilevel"/>
     <w:tmpl w:val="3032696C"/>
@@ -21155,7 +22152,7 @@
       </w:rPr>
     </w:lvl>
   </w:abstractNum>
-  <w:abstractNum w:abstractNumId="20" w15:restartNumberingAfterBreak="0">
+  <w:abstractNum w:abstractNumId="21" w15:restartNumberingAfterBreak="0">
     <w:nsid w:val="2FA04BBD"/>
     <w:multiLevelType w:val="hybridMultilevel"/>
     <w:tmpl w:val="BDA4CAAA"/>
@@ -21244,7 +22241,7 @@
       </w:pPr>
     </w:lvl>
   </w:abstractNum>
-  <w:abstractNum w:abstractNumId="21" w15:restartNumberingAfterBreak="0">
+  <w:abstractNum w:abstractNumId="22" w15:restartNumberingAfterBreak="0">
     <w:nsid w:val="329A0039"/>
     <w:multiLevelType w:val="hybridMultilevel"/>
     <w:tmpl w:val="A0521AC8"/>
@@ -21333,7 +22330,7 @@
       </w:pPr>
     </w:lvl>
   </w:abstractNum>
-  <w:abstractNum w:abstractNumId="22" w15:restartNumberingAfterBreak="0">
+  <w:abstractNum w:abstractNumId="23" w15:restartNumberingAfterBreak="0">
     <w:nsid w:val="3714405D"/>
     <w:multiLevelType w:val="multilevel"/>
     <w:tmpl w:val="3032696C"/>
@@ -21446,7 +22443,7 @@
       </w:rPr>
     </w:lvl>
   </w:abstractNum>
-  <w:abstractNum w:abstractNumId="23" w15:restartNumberingAfterBreak="0">
+  <w:abstractNum w:abstractNumId="24" w15:restartNumberingAfterBreak="0">
     <w:nsid w:val="37E15EEC"/>
     <w:multiLevelType w:val="multilevel"/>
     <w:tmpl w:val="3032696C"/>
@@ -21559,7 +22556,7 @@
       </w:rPr>
     </w:lvl>
   </w:abstractNum>
-  <w:abstractNum w:abstractNumId="24" w15:restartNumberingAfterBreak="0">
+  <w:abstractNum w:abstractNumId="25" w15:restartNumberingAfterBreak="0">
     <w:nsid w:val="3A520E90"/>
     <w:multiLevelType w:val="hybridMultilevel"/>
     <w:tmpl w:val="DDD27F7A"/>
@@ -21648,7 +22645,7 @@
       </w:pPr>
     </w:lvl>
   </w:abstractNum>
-  <w:abstractNum w:abstractNumId="25" w15:restartNumberingAfterBreak="0">
+  <w:abstractNum w:abstractNumId="26" w15:restartNumberingAfterBreak="0">
     <w:nsid w:val="3B364F45"/>
     <w:multiLevelType w:val="hybridMultilevel"/>
     <w:tmpl w:val="B1661A9E"/>
@@ -21737,7 +22734,7 @@
       </w:pPr>
     </w:lvl>
   </w:abstractNum>
-  <w:abstractNum w:abstractNumId="26" w15:restartNumberingAfterBreak="0">
+  <w:abstractNum w:abstractNumId="27" w15:restartNumberingAfterBreak="0">
     <w:nsid w:val="3B894278"/>
     <w:multiLevelType w:val="hybridMultilevel"/>
     <w:tmpl w:val="BD4EE60A"/>
@@ -21826,7 +22823,7 @@
       </w:pPr>
     </w:lvl>
   </w:abstractNum>
-  <w:abstractNum w:abstractNumId="27" w15:restartNumberingAfterBreak="0">
+  <w:abstractNum w:abstractNumId="28" w15:restartNumberingAfterBreak="0">
     <w:nsid w:val="3E404ED3"/>
     <w:multiLevelType w:val="hybridMultilevel"/>
     <w:tmpl w:val="BD4EE60A"/>
@@ -21915,7 +22912,7 @@
       </w:pPr>
     </w:lvl>
   </w:abstractNum>
-  <w:abstractNum w:abstractNumId="28" w15:restartNumberingAfterBreak="0">
+  <w:abstractNum w:abstractNumId="29" w15:restartNumberingAfterBreak="0">
     <w:nsid w:val="41410F18"/>
     <w:multiLevelType w:val="hybridMultilevel"/>
     <w:tmpl w:val="58B46194"/>
@@ -22004,7 +23001,7 @@
       </w:pPr>
     </w:lvl>
   </w:abstractNum>
-  <w:abstractNum w:abstractNumId="29" w15:restartNumberingAfterBreak="0">
+  <w:abstractNum w:abstractNumId="30" w15:restartNumberingAfterBreak="0">
     <w:nsid w:val="42382DB4"/>
     <w:multiLevelType w:val="hybridMultilevel"/>
     <w:tmpl w:val="E8106CF8"/>
@@ -22093,7 +23090,7 @@
       </w:pPr>
     </w:lvl>
   </w:abstractNum>
-  <w:abstractNum w:abstractNumId="30" w15:restartNumberingAfterBreak="0">
+  <w:abstractNum w:abstractNumId="31" w15:restartNumberingAfterBreak="0">
     <w:nsid w:val="47FE0C2E"/>
     <w:multiLevelType w:val="hybridMultilevel"/>
     <w:tmpl w:val="E43EADD8"/>
@@ -22182,7 +23179,7 @@
       </w:pPr>
     </w:lvl>
   </w:abstractNum>
-  <w:abstractNum w:abstractNumId="31" w15:restartNumberingAfterBreak="0">
+  <w:abstractNum w:abstractNumId="32" w15:restartNumberingAfterBreak="0">
     <w:nsid w:val="497D731E"/>
     <w:multiLevelType w:val="hybridMultilevel"/>
     <w:tmpl w:val="094888B8"/>
@@ -22271,7 +23268,7 @@
       </w:pPr>
     </w:lvl>
   </w:abstractNum>
-  <w:abstractNum w:abstractNumId="32" w15:restartNumberingAfterBreak="0">
+  <w:abstractNum w:abstractNumId="33" w15:restartNumberingAfterBreak="0">
     <w:nsid w:val="4FD90713"/>
     <w:multiLevelType w:val="hybridMultilevel"/>
     <w:tmpl w:val="32DEB9B0"/>
@@ -22360,7 +23357,7 @@
       </w:pPr>
     </w:lvl>
   </w:abstractNum>
-  <w:abstractNum w:abstractNumId="33" w15:restartNumberingAfterBreak="0">
+  <w:abstractNum w:abstractNumId="34" w15:restartNumberingAfterBreak="0">
     <w:nsid w:val="50D13691"/>
     <w:multiLevelType w:val="hybridMultilevel"/>
     <w:tmpl w:val="3C666FD2"/>
@@ -22449,7 +23446,7 @@
       </w:pPr>
     </w:lvl>
   </w:abstractNum>
-  <w:abstractNum w:abstractNumId="34" w15:restartNumberingAfterBreak="0">
+  <w:abstractNum w:abstractNumId="35" w15:restartNumberingAfterBreak="0">
     <w:nsid w:val="510C7E81"/>
     <w:multiLevelType w:val="multilevel"/>
     <w:tmpl w:val="3032696C"/>
@@ -22562,7 +23559,7 @@
       </w:rPr>
     </w:lvl>
   </w:abstractNum>
-  <w:abstractNum w:abstractNumId="35" w15:restartNumberingAfterBreak="0">
+  <w:abstractNum w:abstractNumId="36" w15:restartNumberingAfterBreak="0">
     <w:nsid w:val="522F2829"/>
     <w:multiLevelType w:val="multilevel"/>
     <w:tmpl w:val="3032696C"/>
@@ -22675,7 +23672,7 @@
       </w:rPr>
     </w:lvl>
   </w:abstractNum>
-  <w:abstractNum w:abstractNumId="36" w15:restartNumberingAfterBreak="0">
+  <w:abstractNum w:abstractNumId="37" w15:restartNumberingAfterBreak="0">
     <w:nsid w:val="560A182C"/>
     <w:multiLevelType w:val="hybridMultilevel"/>
     <w:tmpl w:val="1D269082"/>
@@ -22764,7 +23761,185 @@
       </w:pPr>
     </w:lvl>
   </w:abstractNum>
-  <w:abstractNum w:abstractNumId="37" w15:restartNumberingAfterBreak="0">
+  <w:abstractNum w:abstractNumId="38" w15:restartNumberingAfterBreak="0">
+    <w:nsid w:val="58AB606D"/>
+    <w:multiLevelType w:val="hybridMultilevel"/>
+    <w:tmpl w:val="216CA19C"/>
+    <w:lvl w:ilvl="0" w:tplc="A4889698">
+      <w:start w:val="1"/>
+      <w:numFmt w:val="decimal"/>
+      <w:lvlText w:val="%1."/>
+      <w:lvlJc w:val="left"/>
+      <w:pPr>
+        <w:ind w:left="360" w:hanging="360"/>
+      </w:pPr>
+      <w:rPr>
+        <w:rFonts w:hint="default"/>
+      </w:rPr>
+    </w:lvl>
+    <w:lvl w:ilvl="1" w:tplc="08090019" w:tentative="1">
+      <w:start w:val="1"/>
+      <w:numFmt w:val="lowerLetter"/>
+      <w:lvlText w:val="%2."/>
+      <w:lvlJc w:val="left"/>
+      <w:pPr>
+        <w:ind w:left="1440" w:hanging="360"/>
+      </w:pPr>
+    </w:lvl>
+    <w:lvl w:ilvl="2" w:tplc="0809001B" w:tentative="1">
+      <w:start w:val="1"/>
+      <w:numFmt w:val="lowerRoman"/>
+      <w:lvlText w:val="%3."/>
+      <w:lvlJc w:val="right"/>
+      <w:pPr>
+        <w:ind w:left="2160" w:hanging="180"/>
+      </w:pPr>
+    </w:lvl>
+    <w:lvl w:ilvl="3" w:tplc="0809000F" w:tentative="1">
+      <w:start w:val="1"/>
+      <w:numFmt w:val="decimal"/>
+      <w:lvlText w:val="%4."/>
+      <w:lvlJc w:val="left"/>
+      <w:pPr>
+        <w:ind w:left="2880" w:hanging="360"/>
+      </w:pPr>
+    </w:lvl>
+    <w:lvl w:ilvl="4" w:tplc="08090019" w:tentative="1">
+      <w:start w:val="1"/>
+      <w:numFmt w:val="lowerLetter"/>
+      <w:lvlText w:val="%5."/>
+      <w:lvlJc w:val="left"/>
+      <w:pPr>
+        <w:ind w:left="3600" w:hanging="360"/>
+      </w:pPr>
+    </w:lvl>
+    <w:lvl w:ilvl="5" w:tplc="0809001B" w:tentative="1">
+      <w:start w:val="1"/>
+      <w:numFmt w:val="lowerRoman"/>
+      <w:lvlText w:val="%6."/>
+      <w:lvlJc w:val="right"/>
+      <w:pPr>
+        <w:ind w:left="4320" w:hanging="180"/>
+      </w:pPr>
+    </w:lvl>
+    <w:lvl w:ilvl="6" w:tplc="0809000F" w:tentative="1">
+      <w:start w:val="1"/>
+      <w:numFmt w:val="decimal"/>
+      <w:lvlText w:val="%7."/>
+      <w:lvlJc w:val="left"/>
+      <w:pPr>
+        <w:ind w:left="5040" w:hanging="360"/>
+      </w:pPr>
+    </w:lvl>
+    <w:lvl w:ilvl="7" w:tplc="08090019" w:tentative="1">
+      <w:start w:val="1"/>
+      <w:numFmt w:val="lowerLetter"/>
+      <w:lvlText w:val="%8."/>
+      <w:lvlJc w:val="left"/>
+      <w:pPr>
+        <w:ind w:left="5760" w:hanging="360"/>
+      </w:pPr>
+    </w:lvl>
+    <w:lvl w:ilvl="8" w:tplc="0809001B" w:tentative="1">
+      <w:start w:val="1"/>
+      <w:numFmt w:val="lowerRoman"/>
+      <w:lvlText w:val="%9."/>
+      <w:lvlJc w:val="right"/>
+      <w:pPr>
+        <w:ind w:left="6480" w:hanging="180"/>
+      </w:pPr>
+    </w:lvl>
+  </w:abstractNum>
+  <w:abstractNum w:abstractNumId="39" w15:restartNumberingAfterBreak="0">
+    <w:nsid w:val="5B3C64B8"/>
+    <w:multiLevelType w:val="hybridMultilevel"/>
+    <w:tmpl w:val="7846AFD4"/>
+    <w:lvl w:ilvl="0" w:tplc="B56EDB40">
+      <w:start w:val="1"/>
+      <w:numFmt w:val="decimal"/>
+      <w:lvlText w:val="%1."/>
+      <w:lvlJc w:val="left"/>
+      <w:pPr>
+        <w:ind w:left="360" w:hanging="360"/>
+      </w:pPr>
+      <w:rPr>
+        <w:rFonts w:hint="default"/>
+      </w:rPr>
+    </w:lvl>
+    <w:lvl w:ilvl="1" w:tplc="08090019" w:tentative="1">
+      <w:start w:val="1"/>
+      <w:numFmt w:val="lowerLetter"/>
+      <w:lvlText w:val="%2."/>
+      <w:lvlJc w:val="left"/>
+      <w:pPr>
+        <w:ind w:left="1440" w:hanging="360"/>
+      </w:pPr>
+    </w:lvl>
+    <w:lvl w:ilvl="2" w:tplc="0809001B" w:tentative="1">
+      <w:start w:val="1"/>
+      <w:numFmt w:val="lowerRoman"/>
+      <w:lvlText w:val="%3."/>
+      <w:lvlJc w:val="right"/>
+      <w:pPr>
+        <w:ind w:left="2160" w:hanging="180"/>
+      </w:pPr>
+    </w:lvl>
+    <w:lvl w:ilvl="3" w:tplc="0809000F" w:tentative="1">
+      <w:start w:val="1"/>
+      <w:numFmt w:val="decimal"/>
+      <w:lvlText w:val="%4."/>
+      <w:lvlJc w:val="left"/>
+      <w:pPr>
+        <w:ind w:left="2880" w:hanging="360"/>
+      </w:pPr>
+    </w:lvl>
+    <w:lvl w:ilvl="4" w:tplc="08090019" w:tentative="1">
+      <w:start w:val="1"/>
+      <w:numFmt w:val="lowerLetter"/>
+      <w:lvlText w:val="%5."/>
+      <w:lvlJc w:val="left"/>
+      <w:pPr>
+        <w:ind w:left="3600" w:hanging="360"/>
+      </w:pPr>
+    </w:lvl>
+    <w:lvl w:ilvl="5" w:tplc="0809001B" w:tentative="1">
+      <w:start w:val="1"/>
+      <w:numFmt w:val="lowerRoman"/>
+      <w:lvlText w:val="%6."/>
+      <w:lvlJc w:val="right"/>
+      <w:pPr>
+        <w:ind w:left="4320" w:hanging="180"/>
+      </w:pPr>
+    </w:lvl>
+    <w:lvl w:ilvl="6" w:tplc="0809000F" w:tentative="1">
+      <w:start w:val="1"/>
+      <w:numFmt w:val="decimal"/>
+      <w:lvlText w:val="%7."/>
+      <w:lvlJc w:val="left"/>
+      <w:pPr>
+        <w:ind w:left="5040" w:hanging="360"/>
+      </w:pPr>
+    </w:lvl>
+    <w:lvl w:ilvl="7" w:tplc="08090019" w:tentative="1">
+      <w:start w:val="1"/>
+      <w:numFmt w:val="lowerLetter"/>
+      <w:lvlText w:val="%8."/>
+      <w:lvlJc w:val="left"/>
+      <w:pPr>
+        <w:ind w:left="5760" w:hanging="360"/>
+      </w:pPr>
+    </w:lvl>
+    <w:lvl w:ilvl="8" w:tplc="0809001B" w:tentative="1">
+      <w:start w:val="1"/>
+      <w:numFmt w:val="lowerRoman"/>
+      <w:lvlText w:val="%9."/>
+      <w:lvlJc w:val="right"/>
+      <w:pPr>
+        <w:ind w:left="6480" w:hanging="180"/>
+      </w:pPr>
+    </w:lvl>
+  </w:abstractNum>
+  <w:abstractNum w:abstractNumId="40" w15:restartNumberingAfterBreak="0">
     <w:nsid w:val="5BE40FEB"/>
     <w:multiLevelType w:val="hybridMultilevel"/>
     <w:tmpl w:val="C14032E6"/>
@@ -22853,7 +24028,7 @@
       </w:pPr>
     </w:lvl>
   </w:abstractNum>
-  <w:abstractNum w:abstractNumId="38" w15:restartNumberingAfterBreak="0">
+  <w:abstractNum w:abstractNumId="41" w15:restartNumberingAfterBreak="0">
     <w:nsid w:val="5CD5245D"/>
     <w:multiLevelType w:val="hybridMultilevel"/>
     <w:tmpl w:val="BD4EE60A"/>
@@ -22942,7 +24117,7 @@
       </w:pPr>
     </w:lvl>
   </w:abstractNum>
-  <w:abstractNum w:abstractNumId="39" w15:restartNumberingAfterBreak="0">
+  <w:abstractNum w:abstractNumId="42" w15:restartNumberingAfterBreak="0">
     <w:nsid w:val="5E9D71D4"/>
     <w:multiLevelType w:val="hybridMultilevel"/>
     <w:tmpl w:val="3A52B56A"/>
@@ -23031,7 +24206,7 @@
       </w:pPr>
     </w:lvl>
   </w:abstractNum>
-  <w:abstractNum w:abstractNumId="40" w15:restartNumberingAfterBreak="0">
+  <w:abstractNum w:abstractNumId="43" w15:restartNumberingAfterBreak="0">
     <w:nsid w:val="5EBD3A2C"/>
     <w:multiLevelType w:val="hybridMultilevel"/>
     <w:tmpl w:val="C0FC04A6"/>
@@ -23120,7 +24295,7 @@
       </w:pPr>
     </w:lvl>
   </w:abstractNum>
-  <w:abstractNum w:abstractNumId="41" w15:restartNumberingAfterBreak="0">
+  <w:abstractNum w:abstractNumId="44" w15:restartNumberingAfterBreak="0">
     <w:nsid w:val="5F3429EA"/>
     <w:multiLevelType w:val="hybridMultilevel"/>
     <w:tmpl w:val="8046815E"/>
@@ -23209,7 +24384,7 @@
       </w:pPr>
     </w:lvl>
   </w:abstractNum>
-  <w:abstractNum w:abstractNumId="42" w15:restartNumberingAfterBreak="0">
+  <w:abstractNum w:abstractNumId="45" w15:restartNumberingAfterBreak="0">
     <w:nsid w:val="62005914"/>
     <w:multiLevelType w:val="hybridMultilevel"/>
     <w:tmpl w:val="580C1948"/>
@@ -23298,7 +24473,7 @@
       </w:pPr>
     </w:lvl>
   </w:abstractNum>
-  <w:abstractNum w:abstractNumId="43" w15:restartNumberingAfterBreak="0">
+  <w:abstractNum w:abstractNumId="46" w15:restartNumberingAfterBreak="0">
     <w:nsid w:val="636A18A1"/>
     <w:multiLevelType w:val="hybridMultilevel"/>
     <w:tmpl w:val="03BA7996"/>
@@ -23387,7 +24562,7 @@
       </w:pPr>
     </w:lvl>
   </w:abstractNum>
-  <w:abstractNum w:abstractNumId="44" w15:restartNumberingAfterBreak="0">
+  <w:abstractNum w:abstractNumId="47" w15:restartNumberingAfterBreak="0">
     <w:nsid w:val="6377126C"/>
     <w:multiLevelType w:val="hybridMultilevel"/>
     <w:tmpl w:val="BD4EE60A"/>
@@ -23476,7 +24651,7 @@
       </w:pPr>
     </w:lvl>
   </w:abstractNum>
-  <w:abstractNum w:abstractNumId="45" w15:restartNumberingAfterBreak="0">
+  <w:abstractNum w:abstractNumId="48" w15:restartNumberingAfterBreak="0">
     <w:nsid w:val="65D0169A"/>
     <w:multiLevelType w:val="hybridMultilevel"/>
     <w:tmpl w:val="BD4EE60A"/>
@@ -23565,7 +24740,7 @@
       </w:pPr>
     </w:lvl>
   </w:abstractNum>
-  <w:abstractNum w:abstractNumId="46" w15:restartNumberingAfterBreak="0">
+  <w:abstractNum w:abstractNumId="49" w15:restartNumberingAfterBreak="0">
     <w:nsid w:val="681362D8"/>
     <w:multiLevelType w:val="hybridMultilevel"/>
     <w:tmpl w:val="98509A7A"/>
@@ -23654,7 +24829,7 @@
       </w:pPr>
     </w:lvl>
   </w:abstractNum>
-  <w:abstractNum w:abstractNumId="47" w15:restartNumberingAfterBreak="0">
+  <w:abstractNum w:abstractNumId="50" w15:restartNumberingAfterBreak="0">
     <w:nsid w:val="69C21311"/>
     <w:multiLevelType w:val="hybridMultilevel"/>
     <w:tmpl w:val="98509A7A"/>
@@ -23743,7 +24918,7 @@
       </w:pPr>
     </w:lvl>
   </w:abstractNum>
-  <w:abstractNum w:abstractNumId="48" w15:restartNumberingAfterBreak="0">
+  <w:abstractNum w:abstractNumId="51" w15:restartNumberingAfterBreak="0">
     <w:nsid w:val="6FFA107A"/>
     <w:multiLevelType w:val="multilevel"/>
     <w:tmpl w:val="3032696C"/>
@@ -23856,7 +25031,7 @@
       </w:rPr>
     </w:lvl>
   </w:abstractNum>
-  <w:abstractNum w:abstractNumId="49" w15:restartNumberingAfterBreak="0">
+  <w:abstractNum w:abstractNumId="52" w15:restartNumberingAfterBreak="0">
     <w:nsid w:val="70960362"/>
     <w:multiLevelType w:val="hybridMultilevel"/>
     <w:tmpl w:val="BD4EE60A"/>
@@ -23945,7 +25120,7 @@
       </w:pPr>
     </w:lvl>
   </w:abstractNum>
-  <w:abstractNum w:abstractNumId="50" w15:restartNumberingAfterBreak="0">
+  <w:abstractNum w:abstractNumId="53" w15:restartNumberingAfterBreak="0">
     <w:nsid w:val="72A151F8"/>
     <w:multiLevelType w:val="multilevel"/>
     <w:tmpl w:val="3032696C"/>
@@ -24058,7 +25233,7 @@
       </w:rPr>
     </w:lvl>
   </w:abstractNum>
-  <w:abstractNum w:abstractNumId="51" w15:restartNumberingAfterBreak="0">
+  <w:abstractNum w:abstractNumId="54" w15:restartNumberingAfterBreak="0">
     <w:nsid w:val="737F309C"/>
     <w:multiLevelType w:val="multilevel"/>
     <w:tmpl w:val="3032696C"/>
@@ -24171,7 +25346,7 @@
       </w:rPr>
     </w:lvl>
   </w:abstractNum>
-  <w:abstractNum w:abstractNumId="52" w15:restartNumberingAfterBreak="0">
+  <w:abstractNum w:abstractNumId="55" w15:restartNumberingAfterBreak="0">
     <w:nsid w:val="77A9610A"/>
     <w:multiLevelType w:val="multilevel"/>
     <w:tmpl w:val="3032696C"/>
@@ -24284,7 +25459,7 @@
       </w:rPr>
     </w:lvl>
   </w:abstractNum>
-  <w:abstractNum w:abstractNumId="53" w15:restartNumberingAfterBreak="0">
+  <w:abstractNum w:abstractNumId="56" w15:restartNumberingAfterBreak="0">
     <w:nsid w:val="7AF31E77"/>
     <w:multiLevelType w:val="hybridMultilevel"/>
     <w:tmpl w:val="F58EDE34"/>
@@ -24373,7 +25548,7 @@
       </w:pPr>
     </w:lvl>
   </w:abstractNum>
-  <w:abstractNum w:abstractNumId="54" w15:restartNumberingAfterBreak="0">
+  <w:abstractNum w:abstractNumId="57" w15:restartNumberingAfterBreak="0">
     <w:nsid w:val="7FDE3C1E"/>
     <w:multiLevelType w:val="multilevel"/>
     <w:tmpl w:val="3032696C"/>
@@ -24490,7 +25665,7 @@
     <w:abstractNumId w:val="4"/>
   </w:num>
   <w:num w:numId="2">
-    <w:abstractNumId w:val="52"/>
+    <w:abstractNumId w:val="55"/>
   </w:num>
   <w:num w:numId="3">
     <w:abstractNumId w:val="5"/>
@@ -24499,43 +25674,43 @@
     <w:abstractNumId w:val="10"/>
   </w:num>
   <w:num w:numId="5">
+    <w:abstractNumId w:val="22"/>
+  </w:num>
+  <w:num w:numId="6">
+    <w:abstractNumId w:val="37"/>
+  </w:num>
+  <w:num w:numId="7">
+    <w:abstractNumId w:val="42"/>
+  </w:num>
+  <w:num w:numId="8">
+    <w:abstractNumId w:val="29"/>
+  </w:num>
+  <w:num w:numId="9">
+    <w:abstractNumId w:val="46"/>
+  </w:num>
+  <w:num w:numId="10">
     <w:abstractNumId w:val="21"/>
   </w:num>
-  <w:num w:numId="6">
-    <w:abstractNumId w:val="36"/>
-  </w:num>
-  <w:num w:numId="7">
-    <w:abstractNumId w:val="39"/>
-  </w:num>
-  <w:num w:numId="8">
-    <w:abstractNumId w:val="28"/>
-  </w:num>
-  <w:num w:numId="9">
-    <w:abstractNumId w:val="43"/>
-  </w:num>
-  <w:num w:numId="10">
-    <w:abstractNumId w:val="20"/>
-  </w:num>
   <w:num w:numId="11">
-    <w:abstractNumId w:val="25"/>
+    <w:abstractNumId w:val="26"/>
   </w:num>
   <w:num w:numId="12">
-    <w:abstractNumId w:val="41"/>
+    <w:abstractNumId w:val="44"/>
   </w:num>
   <w:num w:numId="13">
     <w:abstractNumId w:val="7"/>
   </w:num>
   <w:num w:numId="14">
-    <w:abstractNumId w:val="33"/>
+    <w:abstractNumId w:val="34"/>
   </w:num>
   <w:num w:numId="15">
-    <w:abstractNumId w:val="30"/>
+    <w:abstractNumId w:val="31"/>
   </w:num>
   <w:num w:numId="16">
-    <w:abstractNumId w:val="40"/>
+    <w:abstractNumId w:val="43"/>
   </w:num>
   <w:num w:numId="17">
-    <w:abstractNumId w:val="24"/>
+    <w:abstractNumId w:val="25"/>
   </w:num>
   <w:num w:numId="18">
     <w:abstractNumId w:val="1"/>
@@ -24544,28 +25719,28 @@
     <w:abstractNumId w:val="9"/>
   </w:num>
   <w:num w:numId="20">
-    <w:abstractNumId w:val="38"/>
+    <w:abstractNumId w:val="41"/>
   </w:num>
   <w:num w:numId="21">
-    <w:abstractNumId w:val="31"/>
+    <w:abstractNumId w:val="32"/>
   </w:num>
   <w:num w:numId="22">
-    <w:abstractNumId w:val="45"/>
+    <w:abstractNumId w:val="48"/>
   </w:num>
   <w:num w:numId="23">
     <w:abstractNumId w:val="3"/>
   </w:num>
   <w:num w:numId="24">
-    <w:abstractNumId w:val="44"/>
+    <w:abstractNumId w:val="47"/>
   </w:num>
   <w:num w:numId="25">
-    <w:abstractNumId w:val="18"/>
+    <w:abstractNumId w:val="19"/>
   </w:num>
   <w:num w:numId="26">
     <w:abstractNumId w:val="0"/>
   </w:num>
   <w:num w:numId="27">
-    <w:abstractNumId w:val="29"/>
+    <w:abstractNumId w:val="30"/>
   </w:num>
   <w:num w:numId="28">
     <w:abstractNumId w:val="11"/>
@@ -24577,86 +25752,95 @@
     <w:abstractNumId w:val="8"/>
   </w:num>
   <w:num w:numId="31">
-    <w:abstractNumId w:val="34"/>
+    <w:abstractNumId w:val="35"/>
   </w:num>
   <w:num w:numId="32">
-    <w:abstractNumId w:val="16"/>
+    <w:abstractNumId w:val="17"/>
   </w:num>
   <w:num w:numId="33">
-    <w:abstractNumId w:val="23"/>
+    <w:abstractNumId w:val="24"/>
   </w:num>
   <w:num w:numId="34">
-    <w:abstractNumId w:val="50"/>
+    <w:abstractNumId w:val="53"/>
   </w:num>
   <w:num w:numId="35">
-    <w:abstractNumId w:val="54"/>
+    <w:abstractNumId w:val="57"/>
   </w:num>
   <w:num w:numId="36">
-    <w:abstractNumId w:val="17"/>
+    <w:abstractNumId w:val="18"/>
   </w:num>
   <w:num w:numId="37">
     <w:abstractNumId w:val="12"/>
   </w:num>
   <w:num w:numId="38">
-    <w:abstractNumId w:val="37"/>
+    <w:abstractNumId w:val="40"/>
   </w:num>
   <w:num w:numId="39">
     <w:abstractNumId w:val="14"/>
   </w:num>
   <w:num w:numId="40">
-    <w:abstractNumId w:val="32"/>
+    <w:abstractNumId w:val="33"/>
   </w:num>
   <w:num w:numId="41">
-    <w:abstractNumId w:val="42"/>
+    <w:abstractNumId w:val="45"/>
   </w:num>
   <w:num w:numId="42">
-    <w:abstractNumId w:val="15"/>
+    <w:abstractNumId w:val="16"/>
   </w:num>
   <w:num w:numId="43">
-    <w:abstractNumId w:val="53"/>
+    <w:abstractNumId w:val="56"/>
   </w:num>
   <w:num w:numId="44">
-    <w:abstractNumId w:val="35"/>
+    <w:abstractNumId w:val="36"/>
   </w:num>
   <w:num w:numId="45">
-    <w:abstractNumId w:val="48"/>
+    <w:abstractNumId w:val="51"/>
   </w:num>
   <w:num w:numId="46">
-    <w:abstractNumId w:val="19"/>
+    <w:abstractNumId w:val="20"/>
   </w:num>
   <w:num w:numId="47">
-    <w:abstractNumId w:val="51"/>
+    <w:abstractNumId w:val="54"/>
   </w:num>
   <w:num w:numId="48">
-    <w:abstractNumId w:val="22"/>
+    <w:abstractNumId w:val="23"/>
   </w:num>
   <w:num w:numId="49">
-    <w:abstractNumId w:val="49"/>
+    <w:abstractNumId w:val="52"/>
   </w:num>
   <w:num w:numId="50">
     <w:abstractNumId w:val="13"/>
   </w:num>
   <w:num w:numId="51">
-    <w:abstractNumId w:val="27"/>
+    <w:abstractNumId w:val="28"/>
   </w:num>
   <w:num w:numId="52">
-    <w:abstractNumId w:val="47"/>
+    <w:abstractNumId w:val="50"/>
   </w:num>
   <w:num w:numId="53">
-    <w:abstractNumId w:val="46"/>
+    <w:abstractNumId w:val="49"/>
   </w:num>
   <w:num w:numId="54">
-    <w:abstractNumId w:val="26"/>
+    <w:abstractNumId w:val="27"/>
   </w:num>
   <w:num w:numId="55">
     <w:abstractNumId w:val="2"/>
+  </w:num>
+  <w:num w:numId="56">
+    <w:abstractNumId w:val="38"/>
+  </w:num>
+  <w:num w:numId="57">
+    <w:abstractNumId w:val="39"/>
+  </w:num>
+  <w:num w:numId="58">
+    <w:abstractNumId w:val="15"/>
   </w:num>
   <w:numIdMacAtCleanup w:val="54"/>
 </w:numbering>
 </file>
 
 <file path=word/styles.xml><?xml version="1.0" encoding="utf-8"?>
-<w:styles xmlns:mc="http://schemas.openxmlformats.org/markup-compatibility/2006" xmlns:r="http://schemas.openxmlformats.org/officeDocument/2006/relationships" xmlns:w="http://schemas.openxmlformats.org/wordprocessingml/2006/main" xmlns:w14="http://schemas.microsoft.com/office/word/2010/wordml" xmlns:w15="http://schemas.microsoft.com/office/word/2012/wordml" mc:Ignorable="w14 w15">
+<w:styles xmlns:mc="http://schemas.openxmlformats.org/markup-compatibility/2006" xmlns:r="http://schemas.openxmlformats.org/officeDocument/2006/relationships" xmlns:w="http://schemas.openxmlformats.org/wordprocessingml/2006/main" xmlns:w14="http://schemas.microsoft.com/office/word/2010/wordml" xmlns:w15="http://schemas.microsoft.com/office/word/2012/wordml" xmlns:w16se="http://schemas.microsoft.com/office/word/2015/wordml/symex" mc:Ignorable="w14 w15 w16se">
   <w:docDefaults>
     <w:rPrDefault>
       <w:rPr>
@@ -24672,7 +25856,7 @@
       </w:pPr>
     </w:pPrDefault>
   </w:docDefaults>
-  <w:latentStyles w:defLockedState="0" w:defUIPriority="99" w:defSemiHidden="0" w:defUnhideWhenUsed="0" w:defQFormat="0" w:count="371">
+  <w:latentStyles w:defLockedState="0" w:defUIPriority="99" w:defSemiHidden="0" w:defUnhideWhenUsed="0" w:defQFormat="0" w:count="372">
     <w:lsdException w:name="Normal" w:uiPriority="0" w:qFormat="1"/>
     <w:lsdException w:name="heading 1" w:uiPriority="9" w:qFormat="1"/>
     <w:lsdException w:name="heading 2" w:semiHidden="1" w:uiPriority="9" w:unhideWhenUsed="1" w:qFormat="1"/>
@@ -24778,7 +25962,6 @@
     <w:lsdException w:name="HTML Sample" w:semiHidden="1" w:unhideWhenUsed="1"/>
     <w:lsdException w:name="HTML Typewriter" w:semiHidden="1" w:unhideWhenUsed="1"/>
     <w:lsdException w:name="HTML Variable" w:semiHidden="1" w:unhideWhenUsed="1"/>
-    <w:lsdException w:name="Normal Table" w:semiHidden="1" w:unhideWhenUsed="1"/>
     <w:lsdException w:name="annotation subject" w:semiHidden="1" w:unhideWhenUsed="1"/>
     <w:lsdException w:name="No List" w:semiHidden="1" w:unhideWhenUsed="1"/>
     <w:lsdException w:name="Outline List 1" w:semiHidden="1" w:unhideWhenUsed="1"/>
@@ -24825,10 +26008,8 @@
     <w:lsdException w:name="Table Subtle 2" w:semiHidden="1" w:unhideWhenUsed="1"/>
     <w:lsdException w:name="Table Web 1" w:semiHidden="1" w:unhideWhenUsed="1"/>
     <w:lsdException w:name="Table Web 2" w:semiHidden="1" w:unhideWhenUsed="1"/>
-    <w:lsdException w:name="Table Web 3" w:semiHidden="1" w:unhideWhenUsed="1"/>
     <w:lsdException w:name="Balloon Text" w:semiHidden="1" w:unhideWhenUsed="1"/>
     <w:lsdException w:name="Table Grid" w:uiPriority="59"/>
-    <w:lsdException w:name="Table Theme" w:semiHidden="1" w:unhideWhenUsed="1"/>
     <w:lsdException w:name="Placeholder Text" w:semiHidden="1"/>
     <w:lsdException w:name="No Spacing" w:uiPriority="1" w:qFormat="1"/>
     <w:lsdException w:name="Light Shading" w:uiPriority="60"/>
@@ -25044,6 +26225,7 @@
     <w:lsdException w:name="List Table 5 Dark Accent 6" w:uiPriority="50"/>
     <w:lsdException w:name="List Table 6 Colorful Accent 6" w:uiPriority="51"/>
     <w:lsdException w:name="List Table 7 Colorful Accent 6" w:uiPriority="52"/>
+    <w:lsdException w:name="Mention" w:semiHidden="1" w:unhideWhenUsed="1"/>
   </w:latentStyles>
   <w:style w:type="paragraph" w:default="1" w:styleId="Normal">
     <w:name w:val="Normal"/>
@@ -25448,7 +26630,7 @@
 </file>
 
 <file path=word/glossary/document.xml><?xml version="1.0" encoding="utf-8"?>
-<w:glossaryDocument xmlns:wpc="http://schemas.microsoft.com/office/word/2010/wordprocessingCanvas" xmlns:mc="http://schemas.openxmlformats.org/markup-compatibility/2006" xmlns:o="urn:schemas-microsoft-com:office:office" xmlns:r="http://schemas.openxmlformats.org/officeDocument/2006/relationships" xmlns:m="http://schemas.openxmlformats.org/officeDocument/2006/math" xmlns:v="urn:schemas-microsoft-com:vml" xmlns:wp14="http://schemas.microsoft.com/office/word/2010/wordprocessingDrawing" xmlns:wp="http://schemas.openxmlformats.org/drawingml/2006/wordprocessingDrawing" xmlns:w10="urn:schemas-microsoft-com:office:word" xmlns:w="http://schemas.openxmlformats.org/wordprocessingml/2006/main" xmlns:w14="http://schemas.microsoft.com/office/word/2010/wordml" xmlns:w15="http://schemas.microsoft.com/office/word/2012/wordml" xmlns:wpg="http://schemas.microsoft.com/office/word/2010/wordprocessingGroup" xmlns:wpi="http://schemas.microsoft.com/office/word/2010/wordprocessingInk" xmlns:wne="http://schemas.microsoft.com/office/word/2006/wordml" xmlns:wps="http://schemas.microsoft.com/office/word/2010/wordprocessingShape" mc:Ignorable="w14 w15 wp14">
+<w:glossaryDocument xmlns:wpc="http://schemas.microsoft.com/office/word/2010/wordprocessingCanvas" xmlns:cx="http://schemas.microsoft.com/office/drawing/2014/chartex" xmlns:cx1="http://schemas.microsoft.com/office/drawing/2015/9/8/chartex" xmlns:cx2="http://schemas.microsoft.com/office/drawing/2015/10/21/chartex" xmlns:mc="http://schemas.openxmlformats.org/markup-compatibility/2006" xmlns:o="urn:schemas-microsoft-com:office:office" xmlns:r="http://schemas.openxmlformats.org/officeDocument/2006/relationships" xmlns:m="http://schemas.openxmlformats.org/officeDocument/2006/math" xmlns:v="urn:schemas-microsoft-com:vml" xmlns:wp14="http://schemas.microsoft.com/office/word/2010/wordprocessingDrawing" xmlns:wp="http://schemas.openxmlformats.org/drawingml/2006/wordprocessingDrawing" xmlns:w10="urn:schemas-microsoft-com:office:word" xmlns:w="http://schemas.openxmlformats.org/wordprocessingml/2006/main" xmlns:w14="http://schemas.microsoft.com/office/word/2010/wordml" xmlns:w15="http://schemas.microsoft.com/office/word/2012/wordml" xmlns:w16se="http://schemas.microsoft.com/office/word/2015/wordml/symex" xmlns:wpg="http://schemas.microsoft.com/office/word/2010/wordprocessingGroup" xmlns:wpi="http://schemas.microsoft.com/office/word/2010/wordprocessingInk" xmlns:wne="http://schemas.microsoft.com/office/word/2006/wordml" xmlns:wps="http://schemas.microsoft.com/office/word/2010/wordprocessingShape" mc:Ignorable="w14 w15 w16se wp14">
   <w:docParts>
     <w:docPart>
       <w:docPartPr>
@@ -25519,7 +26701,7 @@
 </file>
 
 <file path=word/glossary/fontTable.xml><?xml version="1.0" encoding="utf-8"?>
-<w:fonts xmlns:mc="http://schemas.openxmlformats.org/markup-compatibility/2006" xmlns:r="http://schemas.openxmlformats.org/officeDocument/2006/relationships" xmlns:w="http://schemas.openxmlformats.org/wordprocessingml/2006/main" xmlns:w14="http://schemas.microsoft.com/office/word/2010/wordml" xmlns:w15="http://schemas.microsoft.com/office/word/2012/wordml" mc:Ignorable="w14 w15">
+<w:fonts xmlns:mc="http://schemas.openxmlformats.org/markup-compatibility/2006" xmlns:r="http://schemas.openxmlformats.org/officeDocument/2006/relationships" xmlns:w="http://schemas.openxmlformats.org/wordprocessingml/2006/main" xmlns:w14="http://schemas.microsoft.com/office/word/2010/wordml" xmlns:w15="http://schemas.microsoft.com/office/word/2012/wordml" xmlns:w16se="http://schemas.microsoft.com/office/word/2015/wordml/symex" mc:Ignorable="w14 w15 w16se">
   <w:font w:name="Times New Roman">
     <w:panose1 w:val="02020603050405020304"/>
     <w:charset w:val="00"/>
@@ -25556,11 +26738,12 @@
     <w:sig w:usb0="E00002FF" w:usb1="4000ACFF" w:usb2="00000001" w:usb3="00000000" w:csb0="0000019F" w:csb1="00000000"/>
   </w:font>
   <w:font w:name="DengXian">
-    <w:altName w:val="Arial Unicode MS"/>
+    <w:altName w:val="等线"/>
+    <w:panose1 w:val="02010600030101010101"/>
     <w:charset w:val="86"/>
     <w:family w:val="auto"/>
     <w:pitch w:val="variable"/>
-    <w:sig w:usb0="00000000" w:usb1="38CF7CFA" w:usb2="00000016" w:usb3="00000000" w:csb0="0004000F" w:csb1="00000000"/>
+    <w:sig w:usb0="A00002BF" w:usb1="38CF7CFA" w:usb2="00000016" w:usb3="00000000" w:csb0="0004000F" w:csb1="00000000"/>
   </w:font>
   <w:font w:name="Calibri Light">
     <w:panose1 w:val="020F0302020204030204"/>
@@ -25571,6 +26754,7 @@
   </w:font>
   <w:font w:name="DengXian Light">
     <w:altName w:val="等线 Light"/>
+    <w:panose1 w:val="02010600030101010101"/>
     <w:charset w:val="86"/>
     <w:family w:val="auto"/>
     <w:pitch w:val="variable"/>
@@ -25590,19 +26774,11 @@
     <w:pitch w:val="variable"/>
     <w:sig w:usb0="E0002EFF" w:usb1="C0007843" w:usb2="00000009" w:usb3="00000000" w:csb0="000001FF" w:csb1="00000000"/>
   </w:font>
-  <w:font w:name="SimSun">
-    <w:altName w:val="宋体"/>
-    <w:panose1 w:val="02010600030101010101"/>
-    <w:charset w:val="86"/>
-    <w:family w:val="auto"/>
-    <w:pitch w:val="variable"/>
-    <w:sig w:usb0="00000003" w:usb1="288F0000" w:usb2="00000016" w:usb3="00000000" w:csb0="00040001" w:csb1="00000000"/>
-  </w:font>
 </w:fonts>
 </file>
 
 <file path=word/glossary/settings.xml><?xml version="1.0" encoding="utf-8"?>
-<w:settings xmlns:mc="http://schemas.openxmlformats.org/markup-compatibility/2006" xmlns:o="urn:schemas-microsoft-com:office:office" xmlns:r="http://schemas.openxmlformats.org/officeDocument/2006/relationships" xmlns:m="http://schemas.openxmlformats.org/officeDocument/2006/math" xmlns:v="urn:schemas-microsoft-com:vml" xmlns:w10="urn:schemas-microsoft-com:office:word" xmlns:w="http://schemas.openxmlformats.org/wordprocessingml/2006/main" xmlns:w14="http://schemas.microsoft.com/office/word/2010/wordml" xmlns:w15="http://schemas.microsoft.com/office/word/2012/wordml" xmlns:sl="http://schemas.openxmlformats.org/schemaLibrary/2006/main" mc:Ignorable="w14 w15">
+<w:settings xmlns:mc="http://schemas.openxmlformats.org/markup-compatibility/2006" xmlns:o="urn:schemas-microsoft-com:office:office" xmlns:r="http://schemas.openxmlformats.org/officeDocument/2006/relationships" xmlns:m="http://schemas.openxmlformats.org/officeDocument/2006/math" xmlns:v="urn:schemas-microsoft-com:vml" xmlns:w10="urn:schemas-microsoft-com:office:word" xmlns:w="http://schemas.openxmlformats.org/wordprocessingml/2006/main" xmlns:w14="http://schemas.microsoft.com/office/word/2010/wordml" xmlns:w15="http://schemas.microsoft.com/office/word/2012/wordml" xmlns:w16se="http://schemas.microsoft.com/office/word/2015/wordml/symex" xmlns:sl="http://schemas.openxmlformats.org/schemaLibrary/2006/main" mc:Ignorable="w14 w15 w16se">
   <w:view w:val="normal"/>
   <w:defaultTabStop w:val="720"/>
   <w:characterSpacingControl w:val="doNotCompress"/>
@@ -25620,6 +26796,7 @@
     <w:rsid w:val="0018538B"/>
     <w:rsid w:val="002F4901"/>
     <w:rsid w:val="0037051F"/>
+    <w:rsid w:val="00407D87"/>
     <w:rsid w:val="00456486"/>
     <w:rsid w:val="005C0505"/>
     <w:rsid w:val="006179E2"/>
@@ -25654,7 +26831,7 @@
 </file>
 
 <file path=word/glossary/styles.xml><?xml version="1.0" encoding="utf-8"?>
-<w:styles xmlns:mc="http://schemas.openxmlformats.org/markup-compatibility/2006" xmlns:r="http://schemas.openxmlformats.org/officeDocument/2006/relationships" xmlns:w="http://schemas.openxmlformats.org/wordprocessingml/2006/main" xmlns:w14="http://schemas.microsoft.com/office/word/2010/wordml" xmlns:w15="http://schemas.microsoft.com/office/word/2012/wordml" mc:Ignorable="w14 w15">
+<w:styles xmlns:mc="http://schemas.openxmlformats.org/markup-compatibility/2006" xmlns:r="http://schemas.openxmlformats.org/officeDocument/2006/relationships" xmlns:w="http://schemas.openxmlformats.org/wordprocessingml/2006/main" xmlns:w14="http://schemas.microsoft.com/office/word/2010/wordml" xmlns:w15="http://schemas.microsoft.com/office/word/2012/wordml" xmlns:w16se="http://schemas.microsoft.com/office/word/2015/wordml/symex" mc:Ignorable="w14 w15 w16se">
   <w:docDefaults>
     <w:rPrDefault>
       <w:rPr>
@@ -25670,7 +26847,7 @@
       </w:pPr>
     </w:pPrDefault>
   </w:docDefaults>
-  <w:latentStyles w:defLockedState="0" w:defUIPriority="99" w:defSemiHidden="0" w:defUnhideWhenUsed="0" w:defQFormat="0" w:count="371">
+  <w:latentStyles w:defLockedState="0" w:defUIPriority="99" w:defSemiHidden="0" w:defUnhideWhenUsed="0" w:defQFormat="0" w:count="372">
     <w:lsdException w:name="Normal" w:uiPriority="0" w:qFormat="1"/>
     <w:lsdException w:name="heading 1" w:uiPriority="9" w:qFormat="1"/>
     <w:lsdException w:name="heading 2" w:semiHidden="1" w:uiPriority="9" w:unhideWhenUsed="1" w:qFormat="1"/>
@@ -25776,7 +26953,6 @@
     <w:lsdException w:name="HTML Sample" w:semiHidden="1" w:unhideWhenUsed="1"/>
     <w:lsdException w:name="HTML Typewriter" w:semiHidden="1" w:unhideWhenUsed="1"/>
     <w:lsdException w:name="HTML Variable" w:semiHidden="1" w:unhideWhenUsed="1"/>
-    <w:lsdException w:name="Normal Table" w:semiHidden="1" w:unhideWhenUsed="1"/>
     <w:lsdException w:name="annotation subject" w:semiHidden="1" w:unhideWhenUsed="1"/>
     <w:lsdException w:name="No List" w:semiHidden="1" w:unhideWhenUsed="1"/>
     <w:lsdException w:name="Outline List 1" w:semiHidden="1" w:unhideWhenUsed="1"/>
@@ -25823,10 +26999,8 @@
     <w:lsdException w:name="Table Subtle 2" w:semiHidden="1" w:unhideWhenUsed="1"/>
     <w:lsdException w:name="Table Web 1" w:semiHidden="1" w:unhideWhenUsed="1"/>
     <w:lsdException w:name="Table Web 2" w:semiHidden="1" w:unhideWhenUsed="1"/>
-    <w:lsdException w:name="Table Web 3" w:semiHidden="1" w:unhideWhenUsed="1"/>
     <w:lsdException w:name="Balloon Text" w:semiHidden="1" w:unhideWhenUsed="1"/>
     <w:lsdException w:name="Table Grid" w:uiPriority="39"/>
-    <w:lsdException w:name="Table Theme" w:semiHidden="1" w:unhideWhenUsed="1"/>
     <w:lsdException w:name="Placeholder Text" w:semiHidden="1"/>
     <w:lsdException w:name="No Spacing" w:uiPriority="1" w:qFormat="1"/>
     <w:lsdException w:name="Light Shading" w:uiPriority="60"/>
@@ -26042,6 +27216,7 @@
     <w:lsdException w:name="List Table 5 Dark Accent 6" w:uiPriority="50"/>
     <w:lsdException w:name="List Table 6 Colorful Accent 6" w:uiPriority="51"/>
     <w:lsdException w:name="List Table 7 Colorful Accent 6" w:uiPriority="52"/>
+    <w:lsdException w:name="Mention" w:semiHidden="1" w:unhideWhenUsed="1"/>
   </w:latentStyles>
   <w:style w:type="paragraph" w:default="1" w:styleId="Normal">
     <w:name w:val="Normal"/>
@@ -26086,7 +27261,7 @@
 </file>
 
 <file path=word/glossary/webSettings.xml><?xml version="1.0" encoding="utf-8"?>
-<w:webSettings xmlns:mc="http://schemas.openxmlformats.org/markup-compatibility/2006" xmlns:r="http://schemas.openxmlformats.org/officeDocument/2006/relationships" xmlns:w="http://schemas.openxmlformats.org/wordprocessingml/2006/main" xmlns:w14="http://schemas.microsoft.com/office/word/2010/wordml" xmlns:w15="http://schemas.microsoft.com/office/word/2012/wordml" mc:Ignorable="w14 w15">
+<w:webSettings xmlns:mc="http://schemas.openxmlformats.org/markup-compatibility/2006" xmlns:r="http://schemas.openxmlformats.org/officeDocument/2006/relationships" xmlns:w="http://schemas.openxmlformats.org/wordprocessingml/2006/main" xmlns:w14="http://schemas.microsoft.com/office/word/2010/wordml" xmlns:w15="http://schemas.microsoft.com/office/word/2012/wordml" xmlns:w16se="http://schemas.microsoft.com/office/word/2015/wordml/symex" mc:Ignorable="w14 w15 w16se">
   <w:optimizeForBrowser/>
   <w:allowPNG/>
 </w:webSettings>
@@ -26377,7 +27552,7 @@
 </file>
 
 <file path=customXml/itemProps2.xml><?xml version="1.0" encoding="utf-8"?>
-<ds:datastoreItem xmlns:ds="http://schemas.openxmlformats.org/officeDocument/2006/customXml" ds:itemID="{0B69DF14-A79A-436A-A9D3-C86A43357E0E}">
+<ds:datastoreItem xmlns:ds="http://schemas.openxmlformats.org/officeDocument/2006/customXml" ds:itemID="{DF22ED3E-5D68-4363-A022-9CDF40933912}">
   <ds:schemaRefs>
     <ds:schemaRef ds:uri="http://schemas.openxmlformats.org/officeDocument/2006/bibliography"/>
   </ds:schemaRefs>

</xml_diff>